<commit_message>
Finally final report is added
Finally final report is added
</commit_message>
<xml_diff>
--- a/documentation/Final Report.docx
+++ b/documentation/Final Report.docx
@@ -337,7 +337,7 @@
               <w:spacing w:line="276" w:lineRule="auto"/>
               <w:jc w:val="right"/>
               <w:rPr>
-                <w:rFonts w:asciiTheme="minorHAnsi" w:eastAsiaTheme="minorHAnsi" w:hAnsiTheme="minorHAnsi" w:hint="eastAsia"/>
+                <w:rFonts w:asciiTheme="minorHAnsi" w:eastAsiaTheme="minorHAnsi" w:hAnsiTheme="minorHAnsi"/>
               </w:rPr>
             </w:pPr>
             <w:r>
@@ -421,6 +421,8 @@
           <w:rFonts w:asciiTheme="minorHAnsi" w:eastAsiaTheme="minorHAnsi" w:hAnsiTheme="minorHAnsi"/>
         </w:rPr>
       </w:pPr>
+      <w:bookmarkStart w:id="5" w:name="_GoBack"/>
+      <w:bookmarkEnd w:id="5"/>
     </w:p>
     <w:sdt>
       <w:sdtPr>
@@ -477,15 +479,7 @@
             <w:rPr>
               <w:lang w:val="ko-KR"/>
             </w:rPr>
-            <w:t xml:space="preserve"> Co</w:t>
-          </w:r>
-          <w:bookmarkStart w:id="5" w:name="_GoBack"/>
-          <w:bookmarkEnd w:id="5"/>
-          <w:r>
-            <w:rPr>
-              <w:lang w:val="ko-KR"/>
-            </w:rPr>
-            <w:t>ntents</w:t>
+            <w:t xml:space="preserve"> Contents</w:t>
           </w:r>
           <w:r>
             <w:rPr>
@@ -520,7 +514,7 @@
               <w:sz w:val="20"/>
             </w:rPr>
           </w:pPr>
-          <w:hyperlink w:anchor="_Toc500688607" w:history="1">
+          <w:hyperlink w:anchor="_Toc500691215" w:history="1">
             <w:r>
               <w:rPr>
                 <w:rStyle w:val="ac"/>
@@ -564,7 +558,7 @@
                 <w:noProof/>
                 <w:webHidden/>
               </w:rPr>
-              <w:instrText xml:space="preserve"> PAGEREF _Toc500688607 \h </w:instrText>
+              <w:instrText xml:space="preserve"> PAGEREF _Toc500691215 \h </w:instrText>
             </w:r>
             <w:r>
               <w:rPr>
@@ -608,7 +602,7 @@
               <w:sz w:val="20"/>
             </w:rPr>
           </w:pPr>
-          <w:hyperlink w:anchor="_Toc500688608" w:history="1">
+          <w:hyperlink w:anchor="_Toc500691216" w:history="1">
             <w:r>
               <w:rPr>
                 <w:rStyle w:val="ac"/>
@@ -635,7 +629,7 @@
                 <w:noProof/>
                 <w:webHidden/>
               </w:rPr>
-              <w:instrText xml:space="preserve"> PAGEREF _Toc500688608 \h </w:instrText>
+              <w:instrText xml:space="preserve"> PAGEREF _Toc500691216 \h </w:instrText>
             </w:r>
             <w:r>
               <w:rPr>
@@ -679,7 +673,7 @@
               <w:sz w:val="20"/>
             </w:rPr>
           </w:pPr>
-          <w:hyperlink w:anchor="_Toc500688609" w:history="1">
+          <w:hyperlink w:anchor="_Toc500691217" w:history="1">
             <w:r>
               <w:rPr>
                 <w:rStyle w:val="ac"/>
@@ -706,7 +700,7 @@
                 <w:noProof/>
                 <w:webHidden/>
               </w:rPr>
-              <w:instrText xml:space="preserve"> PAGEREF _Toc500688609 \h </w:instrText>
+              <w:instrText xml:space="preserve"> PAGEREF _Toc500691217 \h </w:instrText>
             </w:r>
             <w:r>
               <w:rPr>
@@ -750,7 +744,7 @@
               <w:sz w:val="20"/>
             </w:rPr>
           </w:pPr>
-          <w:hyperlink w:anchor="_Toc500688610" w:history="1">
+          <w:hyperlink w:anchor="_Toc500691218" w:history="1">
             <w:r>
               <w:rPr>
                 <w:rStyle w:val="ac"/>
@@ -777,7 +771,7 @@
                 <w:noProof/>
                 <w:webHidden/>
               </w:rPr>
-              <w:instrText xml:space="preserve"> PAGEREF _Toc500688610 \h </w:instrText>
+              <w:instrText xml:space="preserve"> PAGEREF _Toc500691218 \h </w:instrText>
             </w:r>
             <w:r>
               <w:rPr>
@@ -821,7 +815,7 @@
               <w:sz w:val="20"/>
             </w:rPr>
           </w:pPr>
-          <w:hyperlink w:anchor="_Toc500688611" w:history="1">
+          <w:hyperlink w:anchor="_Toc500691219" w:history="1">
             <w:r>
               <w:rPr>
                 <w:rStyle w:val="ac"/>
@@ -848,7 +842,7 @@
                 <w:noProof/>
                 <w:webHidden/>
               </w:rPr>
-              <w:instrText xml:space="preserve"> PAGEREF _Toc500688611 \h </w:instrText>
+              <w:instrText xml:space="preserve"> PAGEREF _Toc500691219 \h </w:instrText>
             </w:r>
             <w:r>
               <w:rPr>
@@ -892,7 +886,7 @@
               <w:sz w:val="20"/>
             </w:rPr>
           </w:pPr>
-          <w:hyperlink w:anchor="_Toc500688612" w:history="1">
+          <w:hyperlink w:anchor="_Toc500691220" w:history="1">
             <w:r>
               <w:rPr>
                 <w:rStyle w:val="ac"/>
@@ -919,7 +913,7 @@
                 <w:noProof/>
                 <w:webHidden/>
               </w:rPr>
-              <w:instrText xml:space="preserve"> PAGEREF _Toc500688612 \h </w:instrText>
+              <w:instrText xml:space="preserve"> PAGEREF _Toc500691220 \h </w:instrText>
             </w:r>
             <w:r>
               <w:rPr>
@@ -963,7 +957,7 @@
               <w:sz w:val="20"/>
             </w:rPr>
           </w:pPr>
-          <w:hyperlink w:anchor="_Toc500688613" w:history="1">
+          <w:hyperlink w:anchor="_Toc500691221" w:history="1">
             <w:r>
               <w:rPr>
                 <w:rStyle w:val="ac"/>
@@ -990,7 +984,7 @@
                 <w:noProof/>
                 <w:webHidden/>
               </w:rPr>
-              <w:instrText xml:space="preserve"> PAGEREF _Toc500688613 \h </w:instrText>
+              <w:instrText xml:space="preserve"> PAGEREF _Toc500691221 \h </w:instrText>
             </w:r>
             <w:r>
               <w:rPr>
@@ -1034,7 +1028,7 @@
               <w:sz w:val="20"/>
             </w:rPr>
           </w:pPr>
-          <w:hyperlink w:anchor="_Toc500688614" w:history="1">
+          <w:hyperlink w:anchor="_Toc500691222" w:history="1">
             <w:r>
               <w:rPr>
                 <w:rStyle w:val="ac"/>
@@ -1061,7 +1055,7 @@
                 <w:noProof/>
                 <w:webHidden/>
               </w:rPr>
-              <w:instrText xml:space="preserve"> PAGEREF _Toc500688614 \h </w:instrText>
+              <w:instrText xml:space="preserve"> PAGEREF _Toc500691222 \h </w:instrText>
             </w:r>
             <w:r>
               <w:rPr>
@@ -1105,7 +1099,7 @@
               <w:sz w:val="20"/>
             </w:rPr>
           </w:pPr>
-          <w:hyperlink w:anchor="_Toc500688615" w:history="1">
+          <w:hyperlink w:anchor="_Toc500691223" w:history="1">
             <w:r>
               <w:rPr>
                 <w:rStyle w:val="ac"/>
@@ -1132,7 +1126,7 @@
                 <w:noProof/>
                 <w:webHidden/>
               </w:rPr>
-              <w:instrText xml:space="preserve"> PAGEREF _Toc500688615 \h </w:instrText>
+              <w:instrText xml:space="preserve"> PAGEREF _Toc500691223 \h </w:instrText>
             </w:r>
             <w:r>
               <w:rPr>
@@ -1176,7 +1170,7 @@
               <w:sz w:val="20"/>
             </w:rPr>
           </w:pPr>
-          <w:hyperlink w:anchor="_Toc500688616" w:history="1">
+          <w:hyperlink w:anchor="_Toc500691224" w:history="1">
             <w:r>
               <w:rPr>
                 <w:rStyle w:val="ac"/>
@@ -1203,7 +1197,7 @@
                 <w:noProof/>
                 <w:webHidden/>
               </w:rPr>
-              <w:instrText xml:space="preserve"> PAGEREF _Toc500688616 \h </w:instrText>
+              <w:instrText xml:space="preserve"> PAGEREF _Toc500691224 \h </w:instrText>
             </w:r>
             <w:r>
               <w:rPr>
@@ -1247,7 +1241,7 @@
               <w:sz w:val="20"/>
             </w:rPr>
           </w:pPr>
-          <w:hyperlink w:anchor="_Toc500688617" w:history="1">
+          <w:hyperlink w:anchor="_Toc500691225" w:history="1">
             <w:r>
               <w:rPr>
                 <w:rStyle w:val="ac"/>
@@ -1274,7 +1268,7 @@
                 <w:noProof/>
                 <w:webHidden/>
               </w:rPr>
-              <w:instrText xml:space="preserve"> PAGEREF _Toc500688617 \h </w:instrText>
+              <w:instrText xml:space="preserve"> PAGEREF _Toc500691225 \h </w:instrText>
             </w:r>
             <w:r>
               <w:rPr>
@@ -1318,7 +1312,7 @@
               <w:sz w:val="20"/>
             </w:rPr>
           </w:pPr>
-          <w:hyperlink w:anchor="_Toc500688618" w:history="1">
+          <w:hyperlink w:anchor="_Toc500691226" w:history="1">
             <w:r>
               <w:rPr>
                 <w:rStyle w:val="ac"/>
@@ -1345,7 +1339,7 @@
                 <w:noProof/>
                 <w:webHidden/>
               </w:rPr>
-              <w:instrText xml:space="preserve"> PAGEREF _Toc500688618 \h </w:instrText>
+              <w:instrText xml:space="preserve"> PAGEREF _Toc500691226 \h </w:instrText>
             </w:r>
             <w:r>
               <w:rPr>
@@ -1389,7 +1383,7 @@
               <w:sz w:val="20"/>
             </w:rPr>
           </w:pPr>
-          <w:hyperlink w:anchor="_Toc500688619" w:history="1">
+          <w:hyperlink w:anchor="_Toc500691227" w:history="1">
             <w:r>
               <w:rPr>
                 <w:rStyle w:val="ac"/>
@@ -1431,7 +1425,7 @@
                 <w:noProof/>
                 <w:webHidden/>
               </w:rPr>
-              <w:instrText xml:space="preserve"> PAGEREF _Toc500688619 \h </w:instrText>
+              <w:instrText xml:space="preserve"> PAGEREF _Toc500691227 \h </w:instrText>
             </w:r>
             <w:r>
               <w:rPr>
@@ -1475,7 +1469,7 @@
               <w:sz w:val="20"/>
             </w:rPr>
           </w:pPr>
-          <w:hyperlink w:anchor="_Toc500688620" w:history="1">
+          <w:hyperlink w:anchor="_Toc500691228" w:history="1">
             <w:r>
               <w:rPr>
                 <w:rStyle w:val="ac"/>
@@ -1510,7 +1504,7 @@
                 <w:noProof/>
                 <w:webHidden/>
               </w:rPr>
-              <w:instrText xml:space="preserve"> PAGEREF _Toc500688620 \h </w:instrText>
+              <w:instrText xml:space="preserve"> PAGEREF _Toc500691228 \h </w:instrText>
             </w:r>
             <w:r>
               <w:rPr>
@@ -1554,7 +1548,7 @@
               <w:sz w:val="20"/>
             </w:rPr>
           </w:pPr>
-          <w:hyperlink w:anchor="_Toc500688621" w:history="1">
+          <w:hyperlink w:anchor="_Toc500691229" w:history="1">
             <w:r>
               <w:rPr>
                 <w:rStyle w:val="ac"/>
@@ -1581,7 +1575,7 @@
                 <w:noProof/>
                 <w:webHidden/>
               </w:rPr>
-              <w:instrText xml:space="preserve"> PAGEREF _Toc500688621 \h </w:instrText>
+              <w:instrText xml:space="preserve"> PAGEREF _Toc500691229 \h </w:instrText>
             </w:r>
             <w:r>
               <w:rPr>
@@ -1625,7 +1619,7 @@
               <w:sz w:val="20"/>
             </w:rPr>
           </w:pPr>
-          <w:hyperlink w:anchor="_Toc500688622" w:history="1">
+          <w:hyperlink w:anchor="_Toc500691230" w:history="1">
             <w:r>
               <w:rPr>
                 <w:rStyle w:val="ac"/>
@@ -1652,7 +1646,7 @@
                 <w:noProof/>
                 <w:webHidden/>
               </w:rPr>
-              <w:instrText xml:space="preserve"> PAGEREF _Toc500688622 \h </w:instrText>
+              <w:instrText xml:space="preserve"> PAGEREF _Toc500691230 \h </w:instrText>
             </w:r>
             <w:r>
               <w:rPr>
@@ -1696,7 +1690,7 @@
               <w:sz w:val="20"/>
             </w:rPr>
           </w:pPr>
-          <w:hyperlink w:anchor="_Toc500688623" w:history="1">
+          <w:hyperlink w:anchor="_Toc500691231" w:history="1">
             <w:r>
               <w:rPr>
                 <w:rStyle w:val="ac"/>
@@ -1723,7 +1717,7 @@
                 <w:noProof/>
                 <w:webHidden/>
               </w:rPr>
-              <w:instrText xml:space="preserve"> PAGEREF _Toc500688623 \h </w:instrText>
+              <w:instrText xml:space="preserve"> PAGEREF _Toc500691231 \h </w:instrText>
             </w:r>
             <w:r>
               <w:rPr>
@@ -1767,7 +1761,7 @@
               <w:sz w:val="20"/>
             </w:rPr>
           </w:pPr>
-          <w:hyperlink w:anchor="_Toc500688624" w:history="1">
+          <w:hyperlink w:anchor="_Toc500691232" w:history="1">
             <w:r>
               <w:rPr>
                 <w:rStyle w:val="ac"/>
@@ -1794,7 +1788,7 @@
                 <w:noProof/>
                 <w:webHidden/>
               </w:rPr>
-              <w:instrText xml:space="preserve"> PAGEREF _Toc500688624 \h </w:instrText>
+              <w:instrText xml:space="preserve"> PAGEREF _Toc500691232 \h </w:instrText>
             </w:r>
             <w:r>
               <w:rPr>
@@ -1838,7 +1832,7 @@
               <w:sz w:val="20"/>
             </w:rPr>
           </w:pPr>
-          <w:hyperlink w:anchor="_Toc500688625" w:history="1">
+          <w:hyperlink w:anchor="_Toc500691233" w:history="1">
             <w:r>
               <w:rPr>
                 <w:rStyle w:val="ac"/>
@@ -1865,7 +1859,7 @@
                 <w:noProof/>
                 <w:webHidden/>
               </w:rPr>
-              <w:instrText xml:space="preserve"> PAGEREF _Toc500688625 \h </w:instrText>
+              <w:instrText xml:space="preserve"> PAGEREF _Toc500691233 \h </w:instrText>
             </w:r>
             <w:r>
               <w:rPr>
@@ -1909,7 +1903,7 @@
               <w:sz w:val="20"/>
             </w:rPr>
           </w:pPr>
-          <w:hyperlink w:anchor="_Toc500688626" w:history="1">
+          <w:hyperlink w:anchor="_Toc500691234" w:history="1">
             <w:r>
               <w:rPr>
                 <w:rStyle w:val="ac"/>
@@ -1951,7 +1945,7 @@
                 <w:noProof/>
                 <w:webHidden/>
               </w:rPr>
-              <w:instrText xml:space="preserve"> PAGEREF _Toc500688626 \h </w:instrText>
+              <w:instrText xml:space="preserve"> PAGEREF _Toc500691234 \h </w:instrText>
             </w:r>
             <w:r>
               <w:rPr>
@@ -1995,7 +1989,7 @@
               <w:sz w:val="20"/>
             </w:rPr>
           </w:pPr>
-          <w:hyperlink w:anchor="_Toc500688627" w:history="1">
+          <w:hyperlink w:anchor="_Toc500691235" w:history="1">
             <w:r>
               <w:rPr>
                 <w:rStyle w:val="ac"/>
@@ -2022,7 +2016,7 @@
                 <w:noProof/>
                 <w:webHidden/>
               </w:rPr>
-              <w:instrText xml:space="preserve"> PAGEREF _Toc500688627 \h </w:instrText>
+              <w:instrText xml:space="preserve"> PAGEREF _Toc500691235 \h </w:instrText>
             </w:r>
             <w:r>
               <w:rPr>
@@ -2066,7 +2060,7 @@
               <w:sz w:val="20"/>
             </w:rPr>
           </w:pPr>
-          <w:hyperlink w:anchor="_Toc500688628" w:history="1">
+          <w:hyperlink w:anchor="_Toc500691236" w:history="1">
             <w:r>
               <w:rPr>
                 <w:rStyle w:val="ac"/>
@@ -2093,7 +2087,7 @@
                 <w:noProof/>
                 <w:webHidden/>
               </w:rPr>
-              <w:instrText xml:space="preserve"> PAGEREF _Toc500688628 \h </w:instrText>
+              <w:instrText xml:space="preserve"> PAGEREF _Toc500691236 \h </w:instrText>
             </w:r>
             <w:r>
               <w:rPr>
@@ -2137,7 +2131,7 @@
               <w:sz w:val="20"/>
             </w:rPr>
           </w:pPr>
-          <w:hyperlink w:anchor="_Toc500688629" w:history="1">
+          <w:hyperlink w:anchor="_Toc500691237" w:history="1">
             <w:r>
               <w:rPr>
                 <w:rStyle w:val="ac"/>
@@ -2164,7 +2158,7 @@
                 <w:noProof/>
                 <w:webHidden/>
               </w:rPr>
-              <w:instrText xml:space="preserve"> PAGEREF _Toc500688629 \h </w:instrText>
+              <w:instrText xml:space="preserve"> PAGEREF _Toc500691237 \h </w:instrText>
             </w:r>
             <w:r>
               <w:rPr>
@@ -2208,7 +2202,7 @@
               <w:sz w:val="20"/>
             </w:rPr>
           </w:pPr>
-          <w:hyperlink w:anchor="_Toc500688630" w:history="1">
+          <w:hyperlink w:anchor="_Toc500691238" w:history="1">
             <w:r>
               <w:rPr>
                 <w:rStyle w:val="ac"/>
@@ -2235,7 +2229,7 @@
                 <w:noProof/>
                 <w:webHidden/>
               </w:rPr>
-              <w:instrText xml:space="preserve"> PAGEREF _Toc500688630 \h </w:instrText>
+              <w:instrText xml:space="preserve"> PAGEREF _Toc500691238 \h </w:instrText>
             </w:r>
             <w:r>
               <w:rPr>
@@ -2279,7 +2273,7 @@
               <w:sz w:val="20"/>
             </w:rPr>
           </w:pPr>
-          <w:hyperlink w:anchor="_Toc500688631" w:history="1">
+          <w:hyperlink w:anchor="_Toc500691239" w:history="1">
             <w:r>
               <w:rPr>
                 <w:rStyle w:val="ac"/>
@@ -2306,7 +2300,7 @@
                 <w:noProof/>
                 <w:webHidden/>
               </w:rPr>
-              <w:instrText xml:space="preserve"> PAGEREF _Toc500688631 \h </w:instrText>
+              <w:instrText xml:space="preserve"> PAGEREF _Toc500691239 \h </w:instrText>
             </w:r>
             <w:r>
               <w:rPr>
@@ -2350,7 +2344,7 @@
               <w:sz w:val="20"/>
             </w:rPr>
           </w:pPr>
-          <w:hyperlink w:anchor="_Toc500688632" w:history="1">
+          <w:hyperlink w:anchor="_Toc500691240" w:history="1">
             <w:r>
               <w:rPr>
                 <w:rStyle w:val="ac"/>
@@ -2377,7 +2371,7 @@
                 <w:noProof/>
                 <w:webHidden/>
               </w:rPr>
-              <w:instrText xml:space="preserve"> PAGEREF _Toc500688632 \h </w:instrText>
+              <w:instrText xml:space="preserve"> PAGEREF _Toc500691240 \h </w:instrText>
             </w:r>
             <w:r>
               <w:rPr>
@@ -2421,7 +2415,7 @@
               <w:sz w:val="20"/>
             </w:rPr>
           </w:pPr>
-          <w:hyperlink w:anchor="_Toc500688633" w:history="1">
+          <w:hyperlink w:anchor="_Toc500691241" w:history="1">
             <w:r>
               <w:rPr>
                 <w:rStyle w:val="ac"/>
@@ -2448,7 +2442,7 @@
                 <w:noProof/>
                 <w:webHidden/>
               </w:rPr>
-              <w:instrText xml:space="preserve"> PAGEREF _Toc500688633 \h </w:instrText>
+              <w:instrText xml:space="preserve"> PAGEREF _Toc500691241 \h </w:instrText>
             </w:r>
             <w:r>
               <w:rPr>
@@ -2492,7 +2486,7 @@
               <w:sz w:val="20"/>
             </w:rPr>
           </w:pPr>
-          <w:hyperlink w:anchor="_Toc500688634" w:history="1">
+          <w:hyperlink w:anchor="_Toc500691242" w:history="1">
             <w:r>
               <w:rPr>
                 <w:rStyle w:val="ac"/>
@@ -2519,7 +2513,7 @@
                 <w:noProof/>
                 <w:webHidden/>
               </w:rPr>
-              <w:instrText xml:space="preserve"> PAGEREF _Toc500688634 \h </w:instrText>
+              <w:instrText xml:space="preserve"> PAGEREF _Toc500691242 \h </w:instrText>
             </w:r>
             <w:r>
               <w:rPr>
@@ -2563,7 +2557,7 @@
               <w:sz w:val="20"/>
             </w:rPr>
           </w:pPr>
-          <w:hyperlink w:anchor="_Toc500688635" w:history="1">
+          <w:hyperlink w:anchor="_Toc500691243" w:history="1">
             <w:r>
               <w:rPr>
                 <w:rStyle w:val="ac"/>
@@ -2590,7 +2584,7 @@
                 <w:noProof/>
                 <w:webHidden/>
               </w:rPr>
-              <w:instrText xml:space="preserve"> PAGEREF _Toc500688635 \h </w:instrText>
+              <w:instrText xml:space="preserve"> PAGEREF _Toc500691243 \h </w:instrText>
             </w:r>
             <w:r>
               <w:rPr>
@@ -2634,7 +2628,7 @@
               <w:sz w:val="20"/>
             </w:rPr>
           </w:pPr>
-          <w:hyperlink w:anchor="_Toc500688636" w:history="1">
+          <w:hyperlink w:anchor="_Toc500691244" w:history="1">
             <w:r>
               <w:rPr>
                 <w:rStyle w:val="ac"/>
@@ -2661,7 +2655,7 @@
                 <w:noProof/>
                 <w:webHidden/>
               </w:rPr>
-              <w:instrText xml:space="preserve"> PAGEREF _Toc500688636 \h </w:instrText>
+              <w:instrText xml:space="preserve"> PAGEREF _Toc500691244 \h </w:instrText>
             </w:r>
             <w:r>
               <w:rPr>
@@ -2705,7 +2699,7 @@
               <w:sz w:val="20"/>
             </w:rPr>
           </w:pPr>
-          <w:hyperlink w:anchor="_Toc500688637" w:history="1">
+          <w:hyperlink w:anchor="_Toc500691245" w:history="1">
             <w:r>
               <w:rPr>
                 <w:rStyle w:val="ac"/>
@@ -2732,7 +2726,7 @@
                 <w:noProof/>
                 <w:webHidden/>
               </w:rPr>
-              <w:instrText xml:space="preserve"> PAGEREF _Toc500688637 \h </w:instrText>
+              <w:instrText xml:space="preserve"> PAGEREF _Toc500691245 \h </w:instrText>
             </w:r>
             <w:r>
               <w:rPr>
@@ -2776,7 +2770,7 @@
               <w:sz w:val="20"/>
             </w:rPr>
           </w:pPr>
-          <w:hyperlink w:anchor="_Toc500688638" w:history="1">
+          <w:hyperlink w:anchor="_Toc500691246" w:history="1">
             <w:r>
               <w:rPr>
                 <w:rStyle w:val="ac"/>
@@ -2803,7 +2797,7 @@
                 <w:noProof/>
                 <w:webHidden/>
               </w:rPr>
-              <w:instrText xml:space="preserve"> PAGEREF _Toc500688638 \h </w:instrText>
+              <w:instrText xml:space="preserve"> PAGEREF _Toc500691246 \h </w:instrText>
             </w:r>
             <w:r>
               <w:rPr>
@@ -2847,7 +2841,7 @@
               <w:sz w:val="20"/>
             </w:rPr>
           </w:pPr>
-          <w:hyperlink w:anchor="_Toc500688639" w:history="1">
+          <w:hyperlink w:anchor="_Toc500691247" w:history="1">
             <w:r>
               <w:rPr>
                 <w:rStyle w:val="ac"/>
@@ -2874,7 +2868,7 @@
                 <w:noProof/>
                 <w:webHidden/>
               </w:rPr>
-              <w:instrText xml:space="preserve"> PAGEREF _Toc500688639 \h </w:instrText>
+              <w:instrText xml:space="preserve"> PAGEREF _Toc500691247 \h </w:instrText>
             </w:r>
             <w:r>
               <w:rPr>
@@ -2918,7 +2912,7 @@
               <w:sz w:val="20"/>
             </w:rPr>
           </w:pPr>
-          <w:hyperlink w:anchor="_Toc500688640" w:history="1">
+          <w:hyperlink w:anchor="_Toc500691248" w:history="1">
             <w:r>
               <w:rPr>
                 <w:rStyle w:val="ac"/>
@@ -2960,7 +2954,7 @@
                 <w:noProof/>
                 <w:webHidden/>
               </w:rPr>
-              <w:instrText xml:space="preserve"> PAGEREF _Toc500688640 \h </w:instrText>
+              <w:instrText xml:space="preserve"> PAGEREF _Toc500691248 \h </w:instrText>
             </w:r>
             <w:r>
               <w:rPr>
@@ -3004,7 +2998,7 @@
               <w:sz w:val="20"/>
             </w:rPr>
           </w:pPr>
-          <w:hyperlink w:anchor="_Toc500688641" w:history="1">
+          <w:hyperlink w:anchor="_Toc500691249" w:history="1">
             <w:r>
               <w:rPr>
                 <w:rStyle w:val="ac"/>
@@ -3031,7 +3025,7 @@
                 <w:noProof/>
                 <w:webHidden/>
               </w:rPr>
-              <w:instrText xml:space="preserve"> PAGEREF _Toc500688641 \h </w:instrText>
+              <w:instrText xml:space="preserve"> PAGEREF _Toc500691249 \h </w:instrText>
             </w:r>
             <w:r>
               <w:rPr>
@@ -3075,7 +3069,7 @@
               <w:sz w:val="20"/>
             </w:rPr>
           </w:pPr>
-          <w:hyperlink w:anchor="_Toc500688642" w:history="1">
+          <w:hyperlink w:anchor="_Toc500691250" w:history="1">
             <w:r>
               <w:rPr>
                 <w:rStyle w:val="ac"/>
@@ -3102,7 +3096,7 @@
                 <w:noProof/>
                 <w:webHidden/>
               </w:rPr>
-              <w:instrText xml:space="preserve"> PAGEREF _Toc500688642 \h </w:instrText>
+              <w:instrText xml:space="preserve"> PAGEREF _Toc500691250 \h </w:instrText>
             </w:r>
             <w:r>
               <w:rPr>
@@ -3146,7 +3140,7 @@
               <w:sz w:val="20"/>
             </w:rPr>
           </w:pPr>
-          <w:hyperlink w:anchor="_Toc500688643" w:history="1">
+          <w:hyperlink w:anchor="_Toc500691251" w:history="1">
             <w:r>
               <w:rPr>
                 <w:rStyle w:val="ac"/>
@@ -3173,7 +3167,7 @@
                 <w:noProof/>
                 <w:webHidden/>
               </w:rPr>
-              <w:instrText xml:space="preserve"> PAGEREF _Toc500688643 \h </w:instrText>
+              <w:instrText xml:space="preserve"> PAGEREF _Toc500691251 \h </w:instrText>
             </w:r>
             <w:r>
               <w:rPr>
@@ -3217,7 +3211,7 @@
               <w:sz w:val="20"/>
             </w:rPr>
           </w:pPr>
-          <w:hyperlink w:anchor="_Toc500688644" w:history="1">
+          <w:hyperlink w:anchor="_Toc500691252" w:history="1">
             <w:r>
               <w:rPr>
                 <w:rStyle w:val="ac"/>
@@ -3244,7 +3238,7 @@
                 <w:noProof/>
                 <w:webHidden/>
               </w:rPr>
-              <w:instrText xml:space="preserve"> PAGEREF _Toc500688644 \h </w:instrText>
+              <w:instrText xml:space="preserve"> PAGEREF _Toc500691252 \h </w:instrText>
             </w:r>
             <w:r>
               <w:rPr>
@@ -3288,7 +3282,7 @@
               <w:sz w:val="20"/>
             </w:rPr>
           </w:pPr>
-          <w:hyperlink w:anchor="_Toc500688645" w:history="1">
+          <w:hyperlink w:anchor="_Toc500691253" w:history="1">
             <w:r>
               <w:rPr>
                 <w:rStyle w:val="ac"/>
@@ -3315,7 +3309,7 @@
                 <w:noProof/>
                 <w:webHidden/>
               </w:rPr>
-              <w:instrText xml:space="preserve"> PAGEREF _Toc500688645 \h </w:instrText>
+              <w:instrText xml:space="preserve"> PAGEREF _Toc500691253 \h </w:instrText>
             </w:r>
             <w:r>
               <w:rPr>
@@ -3359,7 +3353,7 @@
               <w:sz w:val="20"/>
             </w:rPr>
           </w:pPr>
-          <w:hyperlink w:anchor="_Toc500688646" w:history="1">
+          <w:hyperlink w:anchor="_Toc500691254" w:history="1">
             <w:r>
               <w:rPr>
                 <w:rStyle w:val="ac"/>
@@ -3386,7 +3380,7 @@
                 <w:noProof/>
                 <w:webHidden/>
               </w:rPr>
-              <w:instrText xml:space="preserve"> PAGEREF _Toc500688646 \h </w:instrText>
+              <w:instrText xml:space="preserve"> PAGEREF _Toc500691254 \h </w:instrText>
             </w:r>
             <w:r>
               <w:rPr>
@@ -3430,7 +3424,7 @@
               <w:sz w:val="20"/>
             </w:rPr>
           </w:pPr>
-          <w:hyperlink w:anchor="_Toc500688647" w:history="1">
+          <w:hyperlink w:anchor="_Toc500691255" w:history="1">
             <w:r>
               <w:rPr>
                 <w:rStyle w:val="ac"/>
@@ -3457,7 +3451,7 @@
                 <w:noProof/>
                 <w:webHidden/>
               </w:rPr>
-              <w:instrText xml:space="preserve"> PAGEREF _Toc500688647 \h </w:instrText>
+              <w:instrText xml:space="preserve"> PAGEREF _Toc500691255 \h </w:instrText>
             </w:r>
             <w:r>
               <w:rPr>
@@ -3501,7 +3495,7 @@
               <w:sz w:val="20"/>
             </w:rPr>
           </w:pPr>
-          <w:hyperlink w:anchor="_Toc500688648" w:history="1">
+          <w:hyperlink w:anchor="_Toc500691256" w:history="1">
             <w:r>
               <w:rPr>
                 <w:rStyle w:val="ac"/>
@@ -3528,7 +3522,7 @@
                 <w:noProof/>
                 <w:webHidden/>
               </w:rPr>
-              <w:instrText xml:space="preserve"> PAGEREF _Toc500688648 \h </w:instrText>
+              <w:instrText xml:space="preserve"> PAGEREF _Toc500691256 \h </w:instrText>
             </w:r>
             <w:r>
               <w:rPr>
@@ -3572,7 +3566,7 @@
               <w:sz w:val="20"/>
             </w:rPr>
           </w:pPr>
-          <w:hyperlink w:anchor="_Toc500688649" w:history="1">
+          <w:hyperlink w:anchor="_Toc500691257" w:history="1">
             <w:r>
               <w:rPr>
                 <w:rStyle w:val="ac"/>
@@ -3599,7 +3593,7 @@
                 <w:noProof/>
                 <w:webHidden/>
               </w:rPr>
-              <w:instrText xml:space="preserve"> PAGEREF _Toc500688649 \h </w:instrText>
+              <w:instrText xml:space="preserve"> PAGEREF _Toc500691257 \h </w:instrText>
             </w:r>
             <w:r>
               <w:rPr>
@@ -3643,7 +3637,7 @@
               <w:sz w:val="20"/>
             </w:rPr>
           </w:pPr>
-          <w:hyperlink w:anchor="_Toc500688650" w:history="1">
+          <w:hyperlink w:anchor="_Toc500691258" w:history="1">
             <w:r>
               <w:rPr>
                 <w:rStyle w:val="ac"/>
@@ -3670,7 +3664,7 @@
                 <w:noProof/>
                 <w:webHidden/>
               </w:rPr>
-              <w:instrText xml:space="preserve"> PAGEREF _Toc500688650 \h </w:instrText>
+              <w:instrText xml:space="preserve"> PAGEREF _Toc500691258 \h </w:instrText>
             </w:r>
             <w:r>
               <w:rPr>
@@ -3714,7 +3708,7 @@
               <w:sz w:val="20"/>
             </w:rPr>
           </w:pPr>
-          <w:hyperlink w:anchor="_Toc500688651" w:history="1">
+          <w:hyperlink w:anchor="_Toc500691259" w:history="1">
             <w:r>
               <w:rPr>
                 <w:rStyle w:val="ac"/>
@@ -3741,7 +3735,7 @@
                 <w:noProof/>
                 <w:webHidden/>
               </w:rPr>
-              <w:instrText xml:space="preserve"> PAGEREF _Toc500688651 \h </w:instrText>
+              <w:instrText xml:space="preserve"> PAGEREF _Toc500691259 \h </w:instrText>
             </w:r>
             <w:r>
               <w:rPr>
@@ -3785,7 +3779,7 @@
               <w:sz w:val="20"/>
             </w:rPr>
           </w:pPr>
-          <w:hyperlink w:anchor="_Toc500688652" w:history="1">
+          <w:hyperlink w:anchor="_Toc500691260" w:history="1">
             <w:r>
               <w:rPr>
                 <w:rStyle w:val="ac"/>
@@ -3812,7 +3806,7 @@
                 <w:noProof/>
                 <w:webHidden/>
               </w:rPr>
-              <w:instrText xml:space="preserve"> PAGEREF _Toc500688652 \h </w:instrText>
+              <w:instrText xml:space="preserve"> PAGEREF _Toc500691260 \h </w:instrText>
             </w:r>
             <w:r>
               <w:rPr>
@@ -3856,7 +3850,7 @@
               <w:sz w:val="20"/>
             </w:rPr>
           </w:pPr>
-          <w:hyperlink w:anchor="_Toc500688653" w:history="1">
+          <w:hyperlink w:anchor="_Toc500691261" w:history="1">
             <w:r>
               <w:rPr>
                 <w:rStyle w:val="ac"/>
@@ -3883,7 +3877,7 @@
                 <w:noProof/>
                 <w:webHidden/>
               </w:rPr>
-              <w:instrText xml:space="preserve"> PAGEREF _Toc500688653 \h </w:instrText>
+              <w:instrText xml:space="preserve"> PAGEREF _Toc500691261 \h </w:instrText>
             </w:r>
             <w:r>
               <w:rPr>
@@ -3927,7 +3921,7 @@
               <w:sz w:val="20"/>
             </w:rPr>
           </w:pPr>
-          <w:hyperlink w:anchor="_Toc500688654" w:history="1">
+          <w:hyperlink w:anchor="_Toc500691262" w:history="1">
             <w:r>
               <w:rPr>
                 <w:rStyle w:val="ac"/>
@@ -3954,7 +3948,7 @@
                 <w:noProof/>
                 <w:webHidden/>
               </w:rPr>
-              <w:instrText xml:space="preserve"> PAGEREF _Toc500688654 \h </w:instrText>
+              <w:instrText xml:space="preserve"> PAGEREF _Toc500691262 \h </w:instrText>
             </w:r>
             <w:r>
               <w:rPr>
@@ -3998,7 +3992,7 @@
               <w:sz w:val="20"/>
             </w:rPr>
           </w:pPr>
-          <w:hyperlink w:anchor="_Toc500688655" w:history="1">
+          <w:hyperlink w:anchor="_Toc500691263" w:history="1">
             <w:r>
               <w:rPr>
                 <w:rStyle w:val="ac"/>
@@ -4025,7 +4019,7 @@
                 <w:noProof/>
                 <w:webHidden/>
               </w:rPr>
-              <w:instrText xml:space="preserve"> PAGEREF _Toc500688655 \h </w:instrText>
+              <w:instrText xml:space="preserve"> PAGEREF _Toc500691263 \h </w:instrText>
             </w:r>
             <w:r>
               <w:rPr>
@@ -4069,7 +4063,7 @@
               <w:sz w:val="20"/>
             </w:rPr>
           </w:pPr>
-          <w:hyperlink w:anchor="_Toc500688656" w:history="1">
+          <w:hyperlink w:anchor="_Toc500691264" w:history="1">
             <w:r>
               <w:rPr>
                 <w:rStyle w:val="ac"/>
@@ -4096,7 +4090,7 @@
                 <w:noProof/>
                 <w:webHidden/>
               </w:rPr>
-              <w:instrText xml:space="preserve"> PAGEREF _Toc500688656 \h </w:instrText>
+              <w:instrText xml:space="preserve"> PAGEREF _Toc500691264 \h </w:instrText>
             </w:r>
             <w:r>
               <w:rPr>
@@ -4140,7 +4134,7 @@
               <w:sz w:val="20"/>
             </w:rPr>
           </w:pPr>
-          <w:hyperlink w:anchor="_Toc500688657" w:history="1">
+          <w:hyperlink w:anchor="_Toc500691265" w:history="1">
             <w:r>
               <w:rPr>
                 <w:rStyle w:val="ac"/>
@@ -4167,7 +4161,7 @@
                 <w:noProof/>
                 <w:webHidden/>
               </w:rPr>
-              <w:instrText xml:space="preserve"> PAGEREF _Toc500688657 \h </w:instrText>
+              <w:instrText xml:space="preserve"> PAGEREF _Toc500691265 \h </w:instrText>
             </w:r>
             <w:r>
               <w:rPr>
@@ -4211,7 +4205,7 @@
               <w:sz w:val="20"/>
             </w:rPr>
           </w:pPr>
-          <w:hyperlink w:anchor="_Toc500688658" w:history="1">
+          <w:hyperlink w:anchor="_Toc500691266" w:history="1">
             <w:r>
               <w:rPr>
                 <w:rStyle w:val="ac"/>
@@ -4238,7 +4232,7 @@
                 <w:noProof/>
                 <w:webHidden/>
               </w:rPr>
-              <w:instrText xml:space="preserve"> PAGEREF _Toc500688658 \h </w:instrText>
+              <w:instrText xml:space="preserve"> PAGEREF _Toc500691266 \h </w:instrText>
             </w:r>
             <w:r>
               <w:rPr>
@@ -4282,7 +4276,7 @@
               <w:sz w:val="20"/>
             </w:rPr>
           </w:pPr>
-          <w:hyperlink w:anchor="_Toc500688659" w:history="1">
+          <w:hyperlink w:anchor="_Toc500691267" w:history="1">
             <w:r>
               <w:rPr>
                 <w:rStyle w:val="ac"/>
@@ -4309,7 +4303,7 @@
                 <w:noProof/>
                 <w:webHidden/>
               </w:rPr>
-              <w:instrText xml:space="preserve"> PAGEREF _Toc500688659 \h </w:instrText>
+              <w:instrText xml:space="preserve"> PAGEREF _Toc500691267 \h </w:instrText>
             </w:r>
             <w:r>
               <w:rPr>
@@ -4353,7 +4347,7 @@
               <w:sz w:val="20"/>
             </w:rPr>
           </w:pPr>
-          <w:hyperlink w:anchor="_Toc500688660" w:history="1">
+          <w:hyperlink w:anchor="_Toc500691268" w:history="1">
             <w:r>
               <w:rPr>
                 <w:rStyle w:val="ac"/>
@@ -4380,7 +4374,7 @@
                 <w:noProof/>
                 <w:webHidden/>
               </w:rPr>
-              <w:instrText xml:space="preserve"> PAGEREF _Toc500688660 \h </w:instrText>
+              <w:instrText xml:space="preserve"> PAGEREF _Toc500691268 \h </w:instrText>
             </w:r>
             <w:r>
               <w:rPr>
@@ -4424,7 +4418,7 @@
               <w:sz w:val="20"/>
             </w:rPr>
           </w:pPr>
-          <w:hyperlink w:anchor="_Toc500688661" w:history="1">
+          <w:hyperlink w:anchor="_Toc500691269" w:history="1">
             <w:r>
               <w:rPr>
                 <w:rStyle w:val="ac"/>
@@ -4451,7 +4445,7 @@
                 <w:noProof/>
                 <w:webHidden/>
               </w:rPr>
-              <w:instrText xml:space="preserve"> PAGEREF _Toc500688661 \h </w:instrText>
+              <w:instrText xml:space="preserve"> PAGEREF _Toc500691269 \h </w:instrText>
             </w:r>
             <w:r>
               <w:rPr>
@@ -4495,7 +4489,7 @@
               <w:sz w:val="20"/>
             </w:rPr>
           </w:pPr>
-          <w:hyperlink w:anchor="_Toc500688662" w:history="1">
+          <w:hyperlink w:anchor="_Toc500691270" w:history="1">
             <w:r>
               <w:rPr>
                 <w:rStyle w:val="ac"/>
@@ -4522,7 +4516,7 @@
                 <w:noProof/>
                 <w:webHidden/>
               </w:rPr>
-              <w:instrText xml:space="preserve"> PAGEREF _Toc500688662 \h </w:instrText>
+              <w:instrText xml:space="preserve"> PAGEREF _Toc500691270 \h </w:instrText>
             </w:r>
             <w:r>
               <w:rPr>
@@ -4566,7 +4560,7 @@
               <w:sz w:val="20"/>
             </w:rPr>
           </w:pPr>
-          <w:hyperlink w:anchor="_Toc500688663" w:history="1">
+          <w:hyperlink w:anchor="_Toc500691271" w:history="1">
             <w:r>
               <w:rPr>
                 <w:rStyle w:val="ac"/>
@@ -4593,7 +4587,7 @@
                 <w:noProof/>
                 <w:webHidden/>
               </w:rPr>
-              <w:instrText xml:space="preserve"> PAGEREF _Toc500688663 \h </w:instrText>
+              <w:instrText xml:space="preserve"> PAGEREF _Toc500691271 \h </w:instrText>
             </w:r>
             <w:r>
               <w:rPr>
@@ -4637,7 +4631,7 @@
               <w:sz w:val="20"/>
             </w:rPr>
           </w:pPr>
-          <w:hyperlink w:anchor="_Toc500688664" w:history="1">
+          <w:hyperlink w:anchor="_Toc500691272" w:history="1">
             <w:r>
               <w:rPr>
                 <w:rStyle w:val="ac"/>
@@ -4664,7 +4658,7 @@
                 <w:noProof/>
                 <w:webHidden/>
               </w:rPr>
-              <w:instrText xml:space="preserve"> PAGEREF _Toc500688664 \h </w:instrText>
+              <w:instrText xml:space="preserve"> PAGEREF _Toc500691272 \h </w:instrText>
             </w:r>
             <w:r>
               <w:rPr>
@@ -4708,7 +4702,7 @@
               <w:sz w:val="20"/>
             </w:rPr>
           </w:pPr>
-          <w:hyperlink w:anchor="_Toc500688665" w:history="1">
+          <w:hyperlink w:anchor="_Toc500691273" w:history="1">
             <w:r>
               <w:rPr>
                 <w:rStyle w:val="ac"/>
@@ -4735,7 +4729,7 @@
                 <w:noProof/>
                 <w:webHidden/>
               </w:rPr>
-              <w:instrText xml:space="preserve"> PAGEREF _Toc500688665 \h </w:instrText>
+              <w:instrText xml:space="preserve"> PAGEREF _Toc500691273 \h </w:instrText>
             </w:r>
             <w:r>
               <w:rPr>
@@ -4779,7 +4773,7 @@
               <w:sz w:val="20"/>
             </w:rPr>
           </w:pPr>
-          <w:hyperlink w:anchor="_Toc500688666" w:history="1">
+          <w:hyperlink w:anchor="_Toc500691274" w:history="1">
             <w:r>
               <w:rPr>
                 <w:rStyle w:val="ac"/>
@@ -4806,7 +4800,7 @@
                 <w:noProof/>
                 <w:webHidden/>
               </w:rPr>
-              <w:instrText xml:space="preserve"> PAGEREF _Toc500688666 \h </w:instrText>
+              <w:instrText xml:space="preserve"> PAGEREF _Toc500691274 \h </w:instrText>
             </w:r>
             <w:r>
               <w:rPr>
@@ -4850,7 +4844,7 @@
               <w:sz w:val="20"/>
             </w:rPr>
           </w:pPr>
-          <w:hyperlink w:anchor="_Toc500688667" w:history="1">
+          <w:hyperlink w:anchor="_Toc500691275" w:history="1">
             <w:r>
               <w:rPr>
                 <w:rStyle w:val="ac"/>
@@ -4892,7 +4886,7 @@
                 <w:noProof/>
                 <w:webHidden/>
               </w:rPr>
-              <w:instrText xml:space="preserve"> PAGEREF _Toc500688667 \h </w:instrText>
+              <w:instrText xml:space="preserve"> PAGEREF _Toc500691275 \h </w:instrText>
             </w:r>
             <w:r>
               <w:rPr>
@@ -4936,7 +4930,7 @@
               <w:sz w:val="20"/>
             </w:rPr>
           </w:pPr>
-          <w:hyperlink w:anchor="_Toc500688668" w:history="1">
+          <w:hyperlink w:anchor="_Toc500691276" w:history="1">
             <w:r>
               <w:rPr>
                 <w:rStyle w:val="ac"/>
@@ -4978,7 +4972,7 @@
                 <w:noProof/>
                 <w:webHidden/>
               </w:rPr>
-              <w:instrText xml:space="preserve"> PAGEREF _Toc500688668 \h </w:instrText>
+              <w:instrText xml:space="preserve"> PAGEREF _Toc500691276 \h </w:instrText>
             </w:r>
             <w:r>
               <w:rPr>
@@ -5052,7 +5046,7 @@
           <w:szCs w:val="36"/>
         </w:rPr>
       </w:pPr>
-      <w:bookmarkStart w:id="6" w:name="_Toc500688607"/>
+      <w:bookmarkStart w:id="6" w:name="_Toc500691215"/>
       <w:r>
         <w:rPr>
           <w:rFonts w:eastAsiaTheme="majorHAnsi" w:cs="Arial"/>
@@ -5071,7 +5065,7 @@
           <w:color w:val="FF0000"/>
         </w:rPr>
       </w:pPr>
-      <w:bookmarkStart w:id="7" w:name="_Toc500688608"/>
+      <w:bookmarkStart w:id="7" w:name="_Toc500691216"/>
       <w:r>
         <w:t xml:space="preserve">1.1 </w:t>
       </w:r>
@@ -5200,9 +5194,6 @@
     <w:p>
       <w:pPr>
         <w:ind w:firstLine="0"/>
-        <w:rPr>
-          <w:rFonts w:hint="eastAsia"/>
-        </w:rPr>
       </w:pPr>
     </w:p>
     <w:p>
@@ -5210,7 +5201,7 @@
         <w:pStyle w:val="2"/>
         <w:ind w:left="220" w:right="220"/>
       </w:pPr>
-      <w:bookmarkStart w:id="8" w:name="_Toc500688609"/>
+      <w:bookmarkStart w:id="8" w:name="_Toc500691217"/>
       <w:r>
         <w:t xml:space="preserve">1.2 </w:t>
       </w:r>
@@ -5317,9 +5308,6 @@
     <w:p>
       <w:pPr>
         <w:ind w:firstLine="0"/>
-        <w:rPr>
-          <w:rFonts w:hint="eastAsia"/>
-        </w:rPr>
       </w:pPr>
     </w:p>
     <w:p>
@@ -5333,7 +5321,7 @@
           <w:color w:val="FF0000"/>
         </w:rPr>
       </w:pPr>
-      <w:bookmarkStart w:id="9" w:name="_Toc500688610"/>
+      <w:bookmarkStart w:id="9" w:name="_Toc500691218"/>
       <w:r>
         <w:t xml:space="preserve">1.3 </w:t>
       </w:r>
@@ -5347,7 +5335,7 @@
         <w:pStyle w:val="3"/>
         <w:jc w:val="both"/>
       </w:pPr>
-      <w:bookmarkStart w:id="10" w:name="_Toc500688611"/>
+      <w:bookmarkStart w:id="10" w:name="_Toc500691219"/>
       <w:r>
         <w:rPr>
           <w:rFonts w:hint="eastAsia"/>
@@ -5409,36 +5397,149 @@
       <w:pPr>
         <w:rPr>
           <w:rStyle w:val="apple-converted-space"/>
+          <w:rFonts w:eastAsiaTheme="minorHAnsi"/>
+          <w:color w:val="000000"/>
+        </w:rPr>
+      </w:pPr>
+    </w:p>
+    <w:p>
+      <w:pPr>
+        <w:pStyle w:val="3"/>
+      </w:pPr>
+      <w:bookmarkStart w:id="11" w:name="_Toc500691220"/>
+      <w:r>
+        <w:rPr>
+          <w:rFonts w:hint="eastAsia"/>
+        </w:rPr>
+        <w:t>1.3.2</w:t>
+      </w:r>
+      <w:r>
+        <w:rPr>
+          <w:rFonts w:hint="eastAsia"/>
+        </w:rPr>
+        <w:t xml:space="preserve"> </w:t>
+      </w:r>
+      <w:r>
+        <w:t>Locker Request</w:t>
+      </w:r>
+      <w:bookmarkEnd w:id="11"/>
+    </w:p>
+    <w:p>
+      <w:pPr>
+        <w:ind w:firstLine="225"/>
+        <w:rPr>
+          <w:rFonts w:eastAsiaTheme="minorHAnsi"/>
+          <w:color w:val="000000"/>
+        </w:rPr>
+      </w:pPr>
+      <w:r>
+        <w:rPr>
+          <w:rFonts w:eastAsiaTheme="minorHAnsi"/>
+          <w:color w:val="000000"/>
+        </w:rPr>
+        <w:t>To u</w:t>
+      </w:r>
+      <w:r>
+        <w:rPr>
+          <w:rFonts w:eastAsiaTheme="minorHAnsi"/>
+          <w:color w:val="000000"/>
+        </w:rPr>
+        <w:t>se locker, you need to request.</w:t>
+      </w:r>
+    </w:p>
+    <w:p>
+      <w:pPr>
+        <w:ind w:firstLine="225"/>
+        <w:rPr>
+          <w:rFonts w:eastAsiaTheme="minorHAnsi"/>
+          <w:color w:val="000000"/>
+        </w:rPr>
+      </w:pPr>
+      <w:r>
+        <w:rPr>
+          <w:rFonts w:eastAsiaTheme="minorHAnsi"/>
+          <w:color w:val="000000"/>
+        </w:rPr>
+        <w:t xml:space="preserve">If you press the ‘Locker Request’ button </w:t>
+      </w:r>
+      <w:r>
+        <w:rPr>
+          <w:rFonts w:eastAsiaTheme="minorHAnsi"/>
+          <w:color w:val="000000"/>
+        </w:rPr>
+        <w:t>menu at the top,</w:t>
+      </w:r>
+      <w:r>
+        <w:rPr>
           <w:rFonts w:eastAsiaTheme="minorHAnsi" w:hint="eastAsia"/>
           <w:color w:val="000000"/>
         </w:rPr>
+        <w:t xml:space="preserve"> </w:t>
+      </w:r>
+      <w:r>
+        <w:rPr>
+          <w:rFonts w:eastAsiaTheme="minorHAnsi"/>
+          <w:color w:val="000000"/>
+        </w:rPr>
+        <w:t xml:space="preserve">you can go to the webpage where you can request locker. </w:t>
+      </w:r>
+    </w:p>
+    <w:p>
+      <w:pPr>
+        <w:ind w:firstLine="225"/>
+        <w:rPr>
+          <w:rStyle w:val="apple-converted-space"/>
+          <w:rFonts w:eastAsiaTheme="minorHAnsi"/>
+          <w:color w:val="000000"/>
+        </w:rPr>
+      </w:pPr>
+      <w:r>
+        <w:rPr>
+          <w:rFonts w:eastAsiaTheme="minorHAnsi"/>
+          <w:color w:val="000000"/>
+        </w:rPr>
+        <w:t>There you can check the locker location and information and you can request your own locker.</w:t>
+      </w:r>
+      <w:r>
+        <w:rPr>
+          <w:rStyle w:val="apple-converted-space"/>
+          <w:rFonts w:eastAsiaTheme="minorHAnsi"/>
+          <w:color w:val="000000"/>
+        </w:rPr>
+        <w:t> </w:t>
+      </w:r>
+    </w:p>
+    <w:p>
+      <w:pPr>
+        <w:ind w:firstLine="225"/>
       </w:pPr>
     </w:p>
     <w:p>
       <w:pPr>
         <w:pStyle w:val="3"/>
       </w:pPr>
-      <w:bookmarkStart w:id="11" w:name="_Toc500688612"/>
-      <w:r>
-        <w:rPr>
-          <w:rFonts w:hint="eastAsia"/>
-        </w:rPr>
-        <w:t>1.3.2</w:t>
-      </w:r>
-      <w:r>
-        <w:rPr>
-          <w:rFonts w:hint="eastAsia"/>
-        </w:rPr>
+      <w:bookmarkStart w:id="12" w:name="_Toc481000277"/>
+      <w:bookmarkStart w:id="13" w:name="_Toc500691221"/>
+      <w:r>
+        <w:t>1.3</w:t>
+      </w:r>
+      <w:r>
+        <w:t>.</w:t>
+      </w:r>
+      <w:r>
+        <w:t>3</w:t>
+      </w:r>
+      <w:r>
         <w:t xml:space="preserve"> </w:t>
       </w:r>
-      <w:r>
-        <w:t>Locker Request</w:t>
-      </w:r>
-      <w:bookmarkEnd w:id="11"/>
-    </w:p>
-    <w:p>
-      <w:pPr>
-        <w:ind w:firstLine="225"/>
+      <w:bookmarkEnd w:id="12"/>
+      <w:r>
+        <w:t>Manage My Locker</w:t>
+      </w:r>
+      <w:bookmarkEnd w:id="13"/>
+    </w:p>
+    <w:p>
+      <w:pPr>
         <w:rPr>
           <w:rFonts w:eastAsiaTheme="minorHAnsi"/>
           <w:color w:val="000000"/>
@@ -5449,169 +5550,53 @@
           <w:rFonts w:eastAsiaTheme="minorHAnsi"/>
           <w:color w:val="000000"/>
         </w:rPr>
-        <w:t>To u</w:t>
-      </w:r>
-      <w:r>
+        <w:t>User can check the status of his/her locker.</w:t>
+      </w:r>
+    </w:p>
+    <w:p>
+      <w:pPr>
         <w:rPr>
           <w:rFonts w:eastAsiaTheme="minorHAnsi"/>
           <w:color w:val="000000"/>
         </w:rPr>
-        <w:t>se locker, you need to request.</w:t>
-      </w:r>
-    </w:p>
-    <w:p>
-      <w:pPr>
-        <w:ind w:firstLine="225"/>
+      </w:pPr>
+      <w:r>
         <w:rPr>
           <w:rFonts w:eastAsiaTheme="minorHAnsi"/>
           <w:color w:val="000000"/>
         </w:rPr>
-      </w:pPr>
-      <w:r>
+        <w:t>For example, the information about the location of locker, and rental fee, expiry date.</w:t>
+      </w:r>
+    </w:p>
+    <w:p>
+      <w:pPr>
         <w:rPr>
           <w:rFonts w:eastAsiaTheme="minorHAnsi"/>
           <w:color w:val="000000"/>
         </w:rPr>
-        <w:t xml:space="preserve">If you press the ‘Locker Request’ button </w:t>
-      </w:r>
-      <w:r>
+      </w:pPr>
+    </w:p>
+    <w:p>
+      <w:pPr>
         <w:rPr>
           <w:rFonts w:eastAsiaTheme="minorHAnsi"/>
           <w:color w:val="000000"/>
         </w:rPr>
-        <w:t>menu at the top,</w:t>
-      </w:r>
-      <w:r>
-        <w:rPr>
-          <w:rFonts w:eastAsiaTheme="minorHAnsi" w:hint="eastAsia"/>
+      </w:pPr>
+    </w:p>
+    <w:p>
+      <w:pPr>
+        <w:rPr>
+          <w:rFonts w:eastAsiaTheme="minorHAnsi"/>
           <w:color w:val="000000"/>
         </w:rPr>
-        <w:t xml:space="preserve"> </w:t>
-      </w:r>
-      <w:r>
-        <w:rPr>
-          <w:rFonts w:eastAsiaTheme="minorHAnsi"/>
-          <w:color w:val="000000"/>
-        </w:rPr>
-        <w:t xml:space="preserve">you can go to the webpage where you can request locker. </w:t>
-      </w:r>
-    </w:p>
-    <w:p>
-      <w:pPr>
-        <w:ind w:firstLine="225"/>
-        <w:rPr>
-          <w:rStyle w:val="apple-converted-space"/>
-          <w:rFonts w:eastAsiaTheme="minorHAnsi"/>
-          <w:color w:val="000000"/>
-        </w:rPr>
-      </w:pPr>
-      <w:r>
-        <w:rPr>
-          <w:rFonts w:eastAsiaTheme="minorHAnsi"/>
-          <w:color w:val="000000"/>
-        </w:rPr>
-        <w:t>There you can check the locker location and information and you can request your own locker.</w:t>
-      </w:r>
-      <w:r>
-        <w:rPr>
-          <w:rStyle w:val="apple-converted-space"/>
-          <w:rFonts w:eastAsiaTheme="minorHAnsi"/>
-          <w:color w:val="000000"/>
-        </w:rPr>
-        <w:t> </w:t>
-      </w:r>
-    </w:p>
-    <w:p>
-      <w:pPr>
-        <w:ind w:firstLine="225"/>
-        <w:rPr>
-          <w:rFonts w:hint="eastAsia"/>
-        </w:rPr>
       </w:pPr>
     </w:p>
     <w:p>
       <w:pPr>
         <w:pStyle w:val="3"/>
       </w:pPr>
-      <w:bookmarkStart w:id="12" w:name="_Toc481000277"/>
-      <w:bookmarkStart w:id="13" w:name="_Toc500688613"/>
-      <w:r>
-        <w:t>1.3</w:t>
-      </w:r>
-      <w:r>
-        <w:t>.</w:t>
-      </w:r>
-      <w:r>
-        <w:t>3</w:t>
-      </w:r>
-      <w:r>
-        <w:t xml:space="preserve"> </w:t>
-      </w:r>
-      <w:bookmarkEnd w:id="12"/>
-      <w:r>
-        <w:t>Manage My Locker</w:t>
-      </w:r>
-      <w:bookmarkEnd w:id="13"/>
-    </w:p>
-    <w:p>
-      <w:pPr>
-        <w:rPr>
-          <w:rFonts w:eastAsiaTheme="minorHAnsi"/>
-          <w:color w:val="000000"/>
-        </w:rPr>
-      </w:pPr>
-      <w:r>
-        <w:rPr>
-          <w:rFonts w:eastAsiaTheme="minorHAnsi"/>
-          <w:color w:val="000000"/>
-        </w:rPr>
-        <w:t>User can check the status of his/her locker.</w:t>
-      </w:r>
-    </w:p>
-    <w:p>
-      <w:pPr>
-        <w:rPr>
-          <w:rFonts w:eastAsiaTheme="minorHAnsi"/>
-          <w:color w:val="000000"/>
-        </w:rPr>
-      </w:pPr>
-      <w:r>
-        <w:rPr>
-          <w:rFonts w:eastAsiaTheme="minorHAnsi"/>
-          <w:color w:val="000000"/>
-        </w:rPr>
-        <w:t>For example, the information about the location of locker, and rental fee, expiry date.</w:t>
-      </w:r>
-    </w:p>
-    <w:p>
-      <w:pPr>
-        <w:rPr>
-          <w:rFonts w:eastAsiaTheme="minorHAnsi"/>
-          <w:color w:val="000000"/>
-        </w:rPr>
-      </w:pPr>
-    </w:p>
-    <w:p>
-      <w:pPr>
-        <w:rPr>
-          <w:rFonts w:eastAsiaTheme="minorHAnsi"/>
-          <w:color w:val="000000"/>
-        </w:rPr>
-      </w:pPr>
-    </w:p>
-    <w:p>
-      <w:pPr>
-        <w:rPr>
-          <w:rFonts w:eastAsiaTheme="minorHAnsi" w:hint="eastAsia"/>
-          <w:color w:val="000000"/>
-        </w:rPr>
-      </w:pPr>
-    </w:p>
-    <w:p>
-      <w:pPr>
-        <w:pStyle w:val="3"/>
-      </w:pPr>
-      <w:bookmarkStart w:id="14" w:name="_Toc500688614"/>
+      <w:bookmarkStart w:id="14" w:name="_Toc500691222"/>
       <w:r>
         <w:rPr>
           <w:rFonts w:hint="eastAsia"/>
@@ -5656,7 +5641,7 @@
     <w:p>
       <w:pPr>
         <w:rPr>
-          <w:rFonts w:eastAsiaTheme="minorHAnsi" w:hint="eastAsia"/>
+          <w:rFonts w:eastAsiaTheme="minorHAnsi"/>
         </w:rPr>
       </w:pPr>
     </w:p>
@@ -5664,7 +5649,7 @@
       <w:pPr>
         <w:pStyle w:val="3"/>
       </w:pPr>
-      <w:bookmarkStart w:id="15" w:name="_Toc500688615"/>
+      <w:bookmarkStart w:id="15" w:name="_Toc500691223"/>
       <w:r>
         <w:rPr>
           <w:rFonts w:hint="eastAsia"/>
@@ -5716,7 +5701,7 @@
       <w:pPr>
         <w:pStyle w:val="3"/>
       </w:pPr>
-      <w:bookmarkStart w:id="16" w:name="_Toc500688616"/>
+      <w:bookmarkStart w:id="16" w:name="_Toc500691224"/>
       <w:r>
         <w:rPr>
           <w:rFonts w:hint="eastAsia"/>
@@ -5780,7 +5765,7 @@
       <w:pPr>
         <w:pStyle w:val="3"/>
       </w:pPr>
-      <w:bookmarkStart w:id="17" w:name="_Toc500688617"/>
+      <w:bookmarkStart w:id="17" w:name="_Toc500691225"/>
       <w:r>
         <w:t xml:space="preserve">1.3.7 </w:t>
       </w:r>
@@ -5823,7 +5808,7 @@
       <w:pPr>
         <w:pStyle w:val="3"/>
       </w:pPr>
-      <w:bookmarkStart w:id="18" w:name="_Toc500688618"/>
+      <w:bookmarkStart w:id="18" w:name="_Toc500691226"/>
       <w:r>
         <w:t xml:space="preserve">1.3.8 </w:t>
       </w:r>
@@ -5965,7 +5950,7 @@
     <w:p>
       <w:pPr>
         <w:rPr>
-          <w:rFonts w:eastAsiaTheme="minorHAnsi" w:hint="eastAsia"/>
+          <w:rFonts w:eastAsiaTheme="minorHAnsi"/>
           <w:szCs w:val="20"/>
         </w:rPr>
       </w:pPr>
@@ -5982,7 +5967,7 @@
           <w:szCs w:val="36"/>
         </w:rPr>
       </w:pPr>
-      <w:bookmarkStart w:id="19" w:name="_Toc500688619"/>
+      <w:bookmarkStart w:id="19" w:name="_Toc500691227"/>
       <w:r>
         <w:rPr>
           <w:szCs w:val="36"/>
@@ -5997,7 +5982,7 @@
         <w:pStyle w:val="2"/>
         <w:ind w:leftChars="64" w:left="141" w:right="220"/>
       </w:pPr>
-      <w:bookmarkStart w:id="20" w:name="_Toc500688620"/>
+      <w:bookmarkStart w:id="20" w:name="_Toc500691228"/>
       <w:r>
         <w:t xml:space="preserve">2.1 </w:t>
       </w:r>
@@ -6014,7 +5999,7 @@
         <w:pStyle w:val="3"/>
         <w:ind w:firstLine="141"/>
       </w:pPr>
-      <w:bookmarkStart w:id="21" w:name="_Toc500688621"/>
+      <w:bookmarkStart w:id="21" w:name="_Toc500691229"/>
       <w:r>
         <w:t>2.</w:t>
       </w:r>
@@ -6316,26 +6301,14 @@
     <w:p/>
     <w:p/>
     <w:p/>
-    <w:p>
-      <w:pPr>
-        <w:rPr>
-          <w:rFonts w:hint="eastAsia"/>
-        </w:rPr>
-      </w:pPr>
-    </w:p>
     <w:p/>
-    <w:p>
-      <w:pPr>
-        <w:rPr>
-          <w:rFonts w:hint="eastAsia"/>
-        </w:rPr>
-      </w:pPr>
-    </w:p>
+    <w:p/>
+    <w:p/>
     <w:p>
       <w:pPr>
         <w:pStyle w:val="3"/>
       </w:pPr>
-      <w:bookmarkStart w:id="22" w:name="_Toc500688622"/>
+      <w:bookmarkStart w:id="22" w:name="_Toc500691230"/>
       <w:r>
         <w:rPr>
           <w:rFonts w:hint="eastAsia"/>
@@ -6453,21 +6426,12 @@
     <w:p/>
     <w:p/>
     <w:p/>
-    <w:p>
-      <w:pPr>
-        <w:rPr>
-          <w:rFonts w:hint="eastAsia"/>
-        </w:rPr>
-      </w:pPr>
-    </w:p>
+    <w:p/>
     <w:p>
       <w:pPr>
         <w:pStyle w:val="3"/>
-        <w:rPr>
-          <w:rFonts w:hint="eastAsia"/>
-        </w:rPr>
-      </w:pPr>
-      <w:bookmarkStart w:id="23" w:name="_Toc500688623"/>
+      </w:pPr>
+      <w:bookmarkStart w:id="23" w:name="_Toc500691231"/>
       <w:r>
         <w:rPr>
           <w:rFonts w:hint="eastAsia"/>
@@ -6590,7 +6554,7 @@
     <w:p>
       <w:pPr>
         <w:rPr>
-          <w:rFonts w:eastAsiaTheme="minorHAnsi" w:hint="eastAsia"/>
+          <w:rFonts w:eastAsiaTheme="minorHAnsi"/>
           <w:color w:val="212121"/>
           <w:lang w:val="en"/>
         </w:rPr>
@@ -6668,30 +6632,14 @@
             <w:rFonts w:eastAsiaTheme="minorHAnsi"/>
             <w:lang w:val="en"/>
           </w:rPr>
-          <w:t>https://github.com/gunhoo/web_program</w:t>
-        </w:r>
-        <w:r>
-          <w:rPr>
-            <w:rStyle w:val="ac"/>
-            <w:rFonts w:eastAsiaTheme="minorHAnsi"/>
-            <w:lang w:val="en"/>
-          </w:rPr>
-          <w:t>m</w:t>
-        </w:r>
-        <w:r>
-          <w:rPr>
-            <w:rStyle w:val="ac"/>
-            <w:rFonts w:eastAsiaTheme="minorHAnsi"/>
-            <w:lang w:val="en"/>
-          </w:rPr>
-          <w:t>ing</w:t>
+          <w:t>https://github.com/gunhoo/web_programming</w:t>
         </w:r>
       </w:hyperlink>
     </w:p>
     <w:p>
       <w:pPr>
         <w:rPr>
-          <w:rFonts w:eastAsiaTheme="minorHAnsi" w:hint="eastAsia"/>
+          <w:rFonts w:eastAsiaTheme="minorHAnsi"/>
           <w:color w:val="212121"/>
           <w:lang w:val="en"/>
         </w:rPr>
@@ -6742,7 +6690,7 @@
         <w:pStyle w:val="2"/>
         <w:ind w:leftChars="64" w:left="141" w:right="220"/>
       </w:pPr>
-      <w:bookmarkStart w:id="24" w:name="_Toc500688624"/>
+      <w:bookmarkStart w:id="24" w:name="_Toc500691232"/>
       <w:r>
         <w:lastRenderedPageBreak/>
         <w:t xml:space="preserve">2.2 </w:t>
@@ -7005,7 +6953,7 @@
       <w:pPr>
         <w:pStyle w:val="HTML0"/>
         <w:rPr>
-          <w:rFonts w:asciiTheme="minorHAnsi" w:eastAsiaTheme="minorHAnsi" w:hAnsiTheme="minorHAnsi" w:hint="eastAsia"/>
+          <w:rFonts w:asciiTheme="minorHAnsi" w:eastAsiaTheme="minorHAnsi" w:hAnsiTheme="minorHAnsi"/>
           <w:color w:val="212121"/>
           <w:sz w:val="22"/>
           <w:szCs w:val="22"/>
@@ -7018,7 +6966,7 @@
         <w:pStyle w:val="2"/>
         <w:ind w:leftChars="64" w:left="141" w:right="220"/>
       </w:pPr>
-      <w:bookmarkStart w:id="25" w:name="_Toc500688625"/>
+      <w:bookmarkStart w:id="25" w:name="_Toc500691233"/>
       <w:r>
         <w:t>2.3 Bug tracking process</w:t>
       </w:r>
@@ -7287,7 +7235,6 @@
     <w:p>
       <w:pPr>
         <w:rPr>
-          <w:rFonts w:hint="eastAsia"/>
           <w:lang w:val="en"/>
         </w:rPr>
       </w:pPr>
@@ -7304,7 +7251,7 @@
           <w:szCs w:val="36"/>
         </w:rPr>
       </w:pPr>
-      <w:bookmarkStart w:id="26" w:name="_Toc500688626"/>
+      <w:bookmarkStart w:id="26" w:name="_Toc500691234"/>
       <w:r>
         <w:rPr>
           <w:szCs w:val="36"/>
@@ -7319,7 +7266,7 @@
         <w:pStyle w:val="2"/>
         <w:ind w:left="220" w:right="220"/>
       </w:pPr>
-      <w:bookmarkStart w:id="27" w:name="_Toc500688627"/>
+      <w:bookmarkStart w:id="27" w:name="_Toc500691235"/>
       <w:r>
         <w:t>3.</w:t>
       </w:r>
@@ -7332,11 +7279,6 @@
       <w:bookmarkEnd w:id="27"/>
     </w:p>
     <w:p>
-      <w:pPr>
-        <w:rPr>
-          <w:rFonts w:hint="eastAsia"/>
-        </w:rPr>
-      </w:pPr>
       <w:r>
         <w:rPr>
           <w:rFonts w:eastAsiaTheme="minorHAnsi"/>
@@ -7347,9 +7289,6 @@
     <w:p>
       <w:pPr>
         <w:ind w:firstLine="0"/>
-        <w:rPr>
-          <w:rFonts w:hint="eastAsia"/>
-        </w:rPr>
       </w:pPr>
       <w:r>
         <w:rPr>
@@ -7414,7 +7353,7 @@
       <w:pPr>
         <w:pStyle w:val="3"/>
       </w:pPr>
-      <w:bookmarkStart w:id="28" w:name="_Toc500688628"/>
+      <w:bookmarkStart w:id="28" w:name="_Toc500691236"/>
       <w:r>
         <w:rPr>
           <w:rFonts w:hint="eastAsia"/>
@@ -7491,18 +7430,61 @@
         <w:t>ID / password search.</w:t>
       </w:r>
     </w:p>
-    <w:p>
-      <w:pPr>
+    <w:p/>
+    <w:p>
+      <w:pPr>
+        <w:pStyle w:val="3"/>
+      </w:pPr>
+      <w:bookmarkStart w:id="29" w:name="_Toc500691237"/>
+      <w:r>
         <w:rPr>
           <w:rFonts w:hint="eastAsia"/>
         </w:rPr>
+        <w:t>3.1.</w:t>
+      </w:r>
+      <w:r>
+        <w:t>2</w:t>
+      </w:r>
+      <w:r>
+        <w:rPr>
+          <w:rFonts w:hint="eastAsia"/>
+        </w:rPr>
+        <w:t xml:space="preserve"> </w:t>
+      </w:r>
+      <w:r>
+        <w:t>DBLogin</w:t>
+      </w:r>
+      <w:bookmarkEnd w:id="29"/>
+    </w:p>
+    <w:p>
+      <w:pPr>
+        <w:rPr>
+          <w:rFonts w:eastAsiaTheme="minorHAnsi"/>
+          <w:color w:val="000000"/>
+        </w:rPr>
+      </w:pPr>
+      <w:r>
+        <w:rPr>
+          <w:rFonts w:eastAsiaTheme="minorHAnsi"/>
+          <w:color w:val="000000"/>
+        </w:rPr>
+        <w:t>You can connect to MySQL with DBLogin module.</w:t>
+      </w:r>
+    </w:p>
+    <w:p>
+      <w:pPr>
+        <w:rPr>
+          <w:rStyle w:val="apple-converted-space"/>
+          <w:rFonts w:eastAsiaTheme="minorHAnsi"/>
+          <w:color w:val="000000"/>
+        </w:rPr>
       </w:pPr>
     </w:p>
     <w:p>
       <w:pPr>
         <w:pStyle w:val="3"/>
       </w:pPr>
-      <w:bookmarkStart w:id="29" w:name="_Toc500688629"/>
+      <w:bookmarkStart w:id="30" w:name="_Toc500691238"/>
       <w:r>
         <w:rPr>
           <w:rFonts w:hint="eastAsia"/>
@@ -7510,7 +7492,7 @@
         <w:t>3.1.</w:t>
       </w:r>
       <w:r>
-        <w:t>2</w:t>
+        <w:t>3</w:t>
       </w:r>
       <w:r>
         <w:rPr>
@@ -7519,9 +7501,9 @@
         <w:t xml:space="preserve"> </w:t>
       </w:r>
       <w:r>
-        <w:t>DBLogin</w:t>
-      </w:r>
-      <w:bookmarkEnd w:id="29"/>
+        <w:t>Modify Info</w:t>
+      </w:r>
+      <w:bookmarkEnd w:id="30"/>
     </w:p>
     <w:p>
       <w:pPr>
@@ -7535,163 +7517,114 @@
           <w:rFonts w:eastAsiaTheme="minorHAnsi"/>
           <w:color w:val="000000"/>
         </w:rPr>
-        <w:t>You can connect to MySQL with DBLogin module.</w:t>
-      </w:r>
-    </w:p>
-    <w:p>
-      <w:pPr>
-        <w:rPr>
-          <w:rStyle w:val="apple-converted-space"/>
+        <w:t>User and administrator can check their personal information and modify it.</w:t>
+      </w:r>
+    </w:p>
+    <w:p/>
+    <w:p>
+      <w:pPr>
+        <w:pStyle w:val="3"/>
+      </w:pPr>
+      <w:bookmarkStart w:id="31" w:name="_Toc500691239"/>
+      <w:r>
+        <w:rPr>
+          <w:rFonts w:hint="eastAsia"/>
+        </w:rPr>
+        <w:t>3.1.</w:t>
+      </w:r>
+      <w:r>
+        <w:t>4</w:t>
+      </w:r>
+      <w:r>
+        <w:rPr>
+          <w:rFonts w:hint="eastAsia"/>
+        </w:rPr>
+        <w:t xml:space="preserve"> </w:t>
+      </w:r>
+      <w:r>
+        <w:t>Request Locker</w:t>
+      </w:r>
+      <w:bookmarkEnd w:id="31"/>
+    </w:p>
+    <w:p>
+      <w:pPr>
+        <w:rPr>
           <w:rFonts w:eastAsiaTheme="minorHAnsi"/>
           <w:color w:val="000000"/>
         </w:rPr>
       </w:pPr>
+      <w:r>
+        <w:rPr>
+          <w:rFonts w:eastAsiaTheme="minorHAnsi"/>
+          <w:color w:val="000000"/>
+        </w:rPr>
+        <w:t>To use locker, you need to request.</w:t>
+      </w:r>
+    </w:p>
+    <w:p>
+      <w:pPr>
+        <w:rPr>
+          <w:rFonts w:eastAsiaTheme="minorHAnsi"/>
+          <w:color w:val="000000"/>
+        </w:rPr>
+      </w:pPr>
+      <w:r>
+        <w:rPr>
+          <w:rFonts w:eastAsiaTheme="minorHAnsi"/>
+          <w:color w:val="000000"/>
+        </w:rPr>
+        <w:t>If you press the ‘Locker Request’ button</w:t>
+      </w:r>
+      <w:r>
+        <w:rPr>
+          <w:rFonts w:eastAsiaTheme="minorHAnsi"/>
+          <w:color w:val="000000"/>
+        </w:rPr>
+        <w:t xml:space="preserve"> </w:t>
+      </w:r>
+      <w:r>
+        <w:rPr>
+          <w:rFonts w:eastAsiaTheme="minorHAnsi"/>
+          <w:color w:val="000000"/>
+        </w:rPr>
+        <w:t>menu at the top, you can go to the webpage w</w:t>
+      </w:r>
+      <w:r>
+        <w:rPr>
+          <w:rFonts w:eastAsiaTheme="minorHAnsi"/>
+          <w:color w:val="000000"/>
+        </w:rPr>
+        <w:t>here you can request locker.</w:t>
+      </w:r>
+    </w:p>
+    <w:p>
+      <w:r>
+        <w:rPr>
+          <w:rFonts w:eastAsiaTheme="minorHAnsi"/>
+          <w:color w:val="000000"/>
+        </w:rPr>
+        <w:t>There you can check the locker location and inf</w:t>
+      </w:r>
+      <w:r>
+        <w:rPr>
+          <w:rFonts w:eastAsiaTheme="minorHAnsi"/>
+          <w:color w:val="000000"/>
+        </w:rPr>
+        <w:t xml:space="preserve">ormation and you can request </w:t>
+      </w:r>
+      <w:r>
+        <w:rPr>
+          <w:rFonts w:eastAsiaTheme="minorHAnsi"/>
+          <w:color w:val="000000"/>
+        </w:rPr>
+        <w:t>your own locker.</w:t>
+      </w:r>
     </w:p>
     <w:p>
       <w:pPr>
         <w:pStyle w:val="3"/>
       </w:pPr>
-      <w:bookmarkStart w:id="30" w:name="_Toc500688630"/>
-      <w:r>
-        <w:rPr>
-          <w:rFonts w:hint="eastAsia"/>
-        </w:rPr>
-        <w:t>3.1.</w:t>
-      </w:r>
-      <w:r>
-        <w:t>3</w:t>
-      </w:r>
-      <w:r>
-        <w:rPr>
-          <w:rFonts w:hint="eastAsia"/>
-        </w:rPr>
-        <w:t xml:space="preserve"> </w:t>
-      </w:r>
-      <w:r>
-        <w:t>Modify Info</w:t>
-      </w:r>
-      <w:bookmarkEnd w:id="30"/>
-    </w:p>
-    <w:p>
-      <w:pPr>
-        <w:rPr>
-          <w:rFonts w:eastAsiaTheme="minorHAnsi"/>
-          <w:color w:val="000000"/>
-        </w:rPr>
-      </w:pPr>
-      <w:r>
-        <w:rPr>
-          <w:rFonts w:eastAsiaTheme="minorHAnsi"/>
-          <w:color w:val="000000"/>
-        </w:rPr>
-        <w:t>User and administrator can check their personal information and modify it.</w:t>
-      </w:r>
-    </w:p>
-    <w:p/>
-    <w:p>
-      <w:pPr>
-        <w:pStyle w:val="3"/>
-      </w:pPr>
-      <w:bookmarkStart w:id="31" w:name="_Toc500688631"/>
-      <w:r>
-        <w:rPr>
-          <w:rFonts w:hint="eastAsia"/>
-        </w:rPr>
-        <w:t>3.1.</w:t>
-      </w:r>
-      <w:r>
-        <w:t>4</w:t>
-      </w:r>
-      <w:r>
-        <w:rPr>
-          <w:rFonts w:hint="eastAsia"/>
-        </w:rPr>
-        <w:t xml:space="preserve"> </w:t>
-      </w:r>
-      <w:r>
-        <w:t>Request Locker</w:t>
-      </w:r>
-      <w:bookmarkEnd w:id="31"/>
-    </w:p>
-    <w:p>
-      <w:pPr>
-        <w:rPr>
-          <w:rFonts w:eastAsiaTheme="minorHAnsi"/>
-          <w:color w:val="000000"/>
-        </w:rPr>
-      </w:pPr>
-      <w:r>
-        <w:rPr>
-          <w:rFonts w:eastAsiaTheme="minorHAnsi"/>
-          <w:color w:val="000000"/>
-        </w:rPr>
-        <w:t>To use locker, you need to request.</w:t>
-      </w:r>
-    </w:p>
-    <w:p>
-      <w:pPr>
-        <w:rPr>
-          <w:rFonts w:eastAsiaTheme="minorHAnsi"/>
-          <w:color w:val="000000"/>
-        </w:rPr>
-      </w:pPr>
-      <w:r>
-        <w:rPr>
-          <w:rFonts w:eastAsiaTheme="minorHAnsi"/>
-          <w:color w:val="000000"/>
-        </w:rPr>
-        <w:t>If you press the ‘Locker Request’ button</w:t>
-      </w:r>
-      <w:r>
-        <w:rPr>
-          <w:rFonts w:eastAsiaTheme="minorHAnsi"/>
-          <w:color w:val="000000"/>
-        </w:rPr>
-        <w:t xml:space="preserve"> </w:t>
-      </w:r>
-      <w:r>
-        <w:rPr>
-          <w:rFonts w:eastAsiaTheme="minorHAnsi"/>
-          <w:color w:val="000000"/>
-        </w:rPr>
-        <w:t>menu at the top, you can go to the webpage w</w:t>
-      </w:r>
-      <w:r>
-        <w:rPr>
-          <w:rFonts w:eastAsiaTheme="minorHAnsi"/>
-          <w:color w:val="000000"/>
-        </w:rPr>
-        <w:t>here you can request locker.</w:t>
-      </w:r>
-    </w:p>
-    <w:p>
-      <w:r>
-        <w:rPr>
-          <w:rFonts w:eastAsiaTheme="minorHAnsi"/>
-          <w:color w:val="000000"/>
-        </w:rPr>
-        <w:t>There you can check the locker location and inf</w:t>
-      </w:r>
-      <w:r>
-        <w:rPr>
-          <w:rFonts w:eastAsiaTheme="minorHAnsi"/>
-          <w:color w:val="000000"/>
-        </w:rPr>
-        <w:t xml:space="preserve">ormation and you can request </w:t>
-      </w:r>
-      <w:r>
-        <w:rPr>
-          <w:rFonts w:eastAsiaTheme="minorHAnsi"/>
-          <w:color w:val="000000"/>
-        </w:rPr>
-        <w:t>your own locker.</w:t>
-      </w:r>
-    </w:p>
-    <w:p>
-      <w:pPr>
-        <w:pStyle w:val="3"/>
-      </w:pPr>
-      <w:bookmarkStart w:id="32" w:name="_Toc500688632"/>
+      <w:bookmarkStart w:id="32" w:name="_Toc500691240"/>
       <w:r>
         <w:rPr>
           <w:rFonts w:hint="eastAsia"/>
@@ -7750,31 +7683,25 @@
         <w:t>You can modify the expiry-date &amp; rental-fee etc. And you can also delete the lockers.</w:t>
       </w:r>
     </w:p>
-    <w:p>
-      <w:pPr>
+    <w:p/>
+    <w:p>
+      <w:pPr>
+        <w:pStyle w:val="3"/>
+      </w:pPr>
+      <w:bookmarkStart w:id="33" w:name="_Toc500691241"/>
+      <w:r>
         <w:rPr>
           <w:rFonts w:hint="eastAsia"/>
         </w:rPr>
-      </w:pPr>
-    </w:p>
-    <w:p>
-      <w:pPr>
-        <w:pStyle w:val="3"/>
-      </w:pPr>
-      <w:bookmarkStart w:id="33" w:name="_Toc500688633"/>
+        <w:t>3.1.</w:t>
+      </w:r>
+      <w:r>
+        <w:t>6</w:t>
+      </w:r>
       <w:r>
         <w:rPr>
           <w:rFonts w:hint="eastAsia"/>
         </w:rPr>
-        <w:t>3.1.</w:t>
-      </w:r>
-      <w:r>
-        <w:t>6</w:t>
-      </w:r>
-      <w:r>
-        <w:rPr>
-          <w:rFonts w:hint="eastAsia"/>
-        </w:rPr>
         <w:t xml:space="preserve"> </w:t>
       </w:r>
       <w:r>
@@ -7819,19 +7746,13 @@
         </w:rPr>
       </w:pPr>
     </w:p>
-    <w:p>
-      <w:pPr>
-        <w:rPr>
-          <w:rFonts w:hint="eastAsia"/>
-        </w:rPr>
-      </w:pPr>
-    </w:p>
+    <w:p/>
     <w:p>
       <w:pPr>
         <w:pStyle w:val="2"/>
         <w:ind w:left="220" w:right="220"/>
       </w:pPr>
-      <w:bookmarkStart w:id="34" w:name="_Toc500688634"/>
+      <w:bookmarkStart w:id="34" w:name="_Toc500691242"/>
       <w:r>
         <w:t xml:space="preserve">3.2 </w:t>
       </w:r>
@@ -7839,6 +7760,61 @@
         <w:t>Source code structure</w:t>
       </w:r>
       <w:bookmarkEnd w:id="34"/>
+    </w:p>
+    <w:p>
+      <w:r>
+        <w:rPr>
+          <w:noProof/>
+        </w:rPr>
+        <w:drawing>
+          <wp:inline distT="0" distB="0" distL="0" distR="0">
+            <wp:extent cx="6645910" cy="3730799"/>
+            <wp:effectExtent l="0" t="0" r="2540" b="3175"/>
+            <wp:docPr id="2" name="그림 2" descr="C:\Users\caucse\Desktop\KakaoTalk_20171210_173345031.png"/>
+            <wp:cNvGraphicFramePr>
+              <a:graphicFrameLocks xmlns:a="http://schemas.openxmlformats.org/drawingml/2006/main" noChangeAspect="1"/>
+            </wp:cNvGraphicFramePr>
+            <a:graphic xmlns:a="http://schemas.openxmlformats.org/drawingml/2006/main">
+              <a:graphicData uri="http://schemas.openxmlformats.org/drawingml/2006/picture">
+                <pic:pic xmlns:pic="http://schemas.openxmlformats.org/drawingml/2006/picture">
+                  <pic:nvPicPr>
+                    <pic:cNvPr id="0" name="Picture 1" descr="C:\Users\caucse\Desktop\KakaoTalk_20171210_173345031.png"/>
+                    <pic:cNvPicPr>
+                      <a:picLocks noChangeAspect="1" noChangeArrowheads="1"/>
+                    </pic:cNvPicPr>
+                  </pic:nvPicPr>
+                  <pic:blipFill>
+                    <a:blip r:embed="rId18">
+                      <a:extLst>
+                        <a:ext uri="{28A0092B-C50C-407E-A947-70E740481C1C}">
+                          <a14:useLocalDpi xmlns:a14="http://schemas.microsoft.com/office/drawing/2010/main" val="0"/>
+                        </a:ext>
+                      </a:extLst>
+                    </a:blip>
+                    <a:srcRect/>
+                    <a:stretch>
+                      <a:fillRect/>
+                    </a:stretch>
+                  </pic:blipFill>
+                  <pic:spPr bwMode="auto">
+                    <a:xfrm>
+                      <a:off x="0" y="0"/>
+                      <a:ext cx="6645910" cy="3730799"/>
+                    </a:xfrm>
+                    <a:prstGeom prst="rect">
+                      <a:avLst/>
+                    </a:prstGeom>
+                    <a:noFill/>
+                    <a:ln>
+                      <a:noFill/>
+                    </a:ln>
+                  </pic:spPr>
+                </pic:pic>
+              </a:graphicData>
+            </a:graphic>
+          </wp:inline>
+        </w:drawing>
+      </w:r>
     </w:p>
     <w:p/>
     <w:p/>
@@ -7851,26 +7827,9 @@
     <w:p/>
     <w:p/>
     <w:p/>
-    <w:p/>
-    <w:p/>
-    <w:p/>
-    <w:p/>
-    <w:p/>
-    <w:p/>
-    <w:p/>
-    <w:p/>
-    <w:p/>
-    <w:p/>
-    <w:p/>
-    <w:p/>
-    <w:p/>
-    <w:p/>
-    <w:p/>
-    <w:p>
-      <w:pPr>
-        <w:rPr>
-          <w:rFonts w:hint="eastAsia"/>
-        </w:rPr>
+    <w:p>
+      <w:pPr>
+        <w:ind w:firstLine="0"/>
       </w:pPr>
     </w:p>
     <w:p>
@@ -7878,7 +7837,7 @@
         <w:pStyle w:val="2"/>
         <w:ind w:left="220" w:right="220"/>
       </w:pPr>
-      <w:bookmarkStart w:id="35" w:name="_Toc500688635"/>
+      <w:bookmarkStart w:id="35" w:name="_Toc500691243"/>
       <w:r>
         <w:lastRenderedPageBreak/>
         <w:t xml:space="preserve">3.3 </w:t>
@@ -7891,11 +7850,17 @@
     <w:p>
       <w:pPr>
         <w:pStyle w:val="3"/>
+      </w:pPr>
+      <w:bookmarkStart w:id="36" w:name="_Toc500691244"/>
+      <w:r>
+        <w:t>3</w:t>
+      </w:r>
+      <w:r>
         <w:rPr>
           <w:rFonts w:hint="eastAsia"/>
         </w:rPr>
-      </w:pPr>
-      <w:bookmarkStart w:id="36" w:name="_Toc500688636"/>
+        <w:t>.</w:t>
+      </w:r>
       <w:r>
         <w:t>3</w:t>
       </w:r>
@@ -7903,15 +7868,6 @@
         <w:rPr>
           <w:rFonts w:hint="eastAsia"/>
         </w:rPr>
-        <w:t>.</w:t>
-      </w:r>
-      <w:r>
-        <w:t>3</w:t>
-      </w:r>
-      <w:r>
-        <w:rPr>
-          <w:rFonts w:hint="eastAsia"/>
-        </w:rPr>
         <w:t xml:space="preserve">.1 </w:t>
       </w:r>
       <w:r>
@@ -7920,11 +7876,6 @@
       <w:bookmarkEnd w:id="36"/>
     </w:p>
     <w:p>
-      <w:pPr>
-        <w:rPr>
-          <w:rFonts w:hint="eastAsia"/>
-        </w:rPr>
-      </w:pPr>
       <w:r>
         <w:t>O</w:t>
       </w:r>
@@ -8063,7 +8014,7 @@
                     </pic:cNvPicPr>
                   </pic:nvPicPr>
                   <pic:blipFill>
-                    <a:blip r:embed="rId18" cstate="print">
+                    <a:blip r:embed="rId19" cstate="print">
                       <a:extLst>
                         <a:ext uri="{28A0092B-C50C-407E-A947-70E740481C1C}">
                           <a14:useLocalDpi xmlns:a14="http://schemas.microsoft.com/office/drawing/2010/main" val="0"/>
@@ -8116,7 +8067,7 @@
                     </pic:cNvPicPr>
                   </pic:nvPicPr>
                   <pic:blipFill>
-                    <a:blip r:embed="rId19" cstate="print">
+                    <a:blip r:embed="rId20" cstate="print">
                       <a:extLst>
                         <a:ext uri="{28A0092B-C50C-407E-A947-70E740481C1C}">
                           <a14:useLocalDpi xmlns:a14="http://schemas.microsoft.com/office/drawing/2010/main" val="0"/>
@@ -8158,53 +8109,41 @@
         <w:t>So we can search not only by student number, but also id and name.</w:t>
       </w:r>
     </w:p>
-    <w:p>
-      <w:pPr>
+    <w:p/>
+    <w:p>
+      <w:pPr>
+        <w:pStyle w:val="3"/>
+      </w:pPr>
+      <w:bookmarkStart w:id="37" w:name="_Toc500691245"/>
+      <w:r>
+        <w:t>3</w:t>
+      </w:r>
+      <w:r>
         <w:rPr>
           <w:rFonts w:hint="eastAsia"/>
         </w:rPr>
-      </w:pPr>
-    </w:p>
-    <w:p>
-      <w:pPr>
-        <w:pStyle w:val="3"/>
+        <w:t>.</w:t>
+      </w:r>
+      <w:r>
+        <w:t>3</w:t>
+      </w:r>
+      <w:r>
         <w:rPr>
           <w:rFonts w:hint="eastAsia"/>
         </w:rPr>
-      </w:pPr>
-      <w:bookmarkStart w:id="37" w:name="_Toc500688637"/>
-      <w:r>
-        <w:t>3</w:t>
+        <w:t>.</w:t>
+      </w:r>
+      <w:r>
+        <w:t>2</w:t>
       </w:r>
       <w:r>
         <w:rPr>
           <w:rFonts w:hint="eastAsia"/>
         </w:rPr>
-        <w:t>.</w:t>
-      </w:r>
-      <w:r>
-        <w:t>3</w:t>
-      </w:r>
-      <w:r>
-        <w:rPr>
-          <w:rFonts w:hint="eastAsia"/>
-        </w:rPr>
-        <w:t>.</w:t>
-      </w:r>
-      <w:r>
-        <w:t>2</w:t>
-      </w:r>
-      <w:r>
-        <w:rPr>
-          <w:rFonts w:hint="eastAsia"/>
-        </w:rPr>
         <w:t xml:space="preserve"> </w:t>
       </w:r>
       <w:r>
-        <w:t>Requested list</w:t>
-      </w:r>
-      <w:r>
-        <w:t xml:space="preserve"> in admin page</w:t>
+        <w:t>Requested list in admin page</w:t>
       </w:r>
       <w:bookmarkEnd w:id="37"/>
     </w:p>
@@ -8231,7 +8170,7 @@
                     </pic:cNvPicPr>
                   </pic:nvPicPr>
                   <pic:blipFill>
-                    <a:blip r:embed="rId20" cstate="print">
+                    <a:blip r:embed="rId21" cstate="print">
                       <a:extLst>
                         <a:ext uri="{28A0092B-C50C-407E-A947-70E740481C1C}">
                           <a14:useLocalDpi xmlns:a14="http://schemas.microsoft.com/office/drawing/2010/main" val="0"/>
@@ -8297,7 +8236,7 @@
                     </pic:cNvPicPr>
                   </pic:nvPicPr>
                   <pic:blipFill>
-                    <a:blip r:embed="rId21" cstate="print">
+                    <a:blip r:embed="rId22" cstate="print">
                       <a:extLst>
                         <a:ext uri="{28A0092B-C50C-407E-A947-70E740481C1C}">
                           <a14:useLocalDpi xmlns:a14="http://schemas.microsoft.com/office/drawing/2010/main" val="0"/>
@@ -8350,7 +8289,7 @@
                     </pic:cNvPicPr>
                   </pic:nvPicPr>
                   <pic:blipFill>
-                    <a:blip r:embed="rId22" cstate="print">
+                    <a:blip r:embed="rId23" cstate="print">
                       <a:extLst>
                         <a:ext uri="{28A0092B-C50C-407E-A947-70E740481C1C}">
                           <a14:useLocalDpi xmlns:a14="http://schemas.microsoft.com/office/drawing/2010/main" val="0"/>
@@ -8408,21 +8347,12 @@
       </w:r>
     </w:p>
     <w:p/>
-    <w:p>
-      <w:pPr>
-        <w:rPr>
-          <w:rFonts w:hint="eastAsia"/>
-        </w:rPr>
-      </w:pPr>
-    </w:p>
+    <w:p/>
     <w:p>
       <w:pPr>
         <w:pStyle w:val="3"/>
-        <w:rPr>
-          <w:rFonts w:hint="eastAsia"/>
-        </w:rPr>
-      </w:pPr>
-      <w:bookmarkStart w:id="38" w:name="_Toc500688638"/>
+      </w:pPr>
+      <w:bookmarkStart w:id="38" w:name="_Toc500691246"/>
       <w:r>
         <w:lastRenderedPageBreak/>
         <w:t>3</w:t>
@@ -8479,7 +8409,7 @@
                     </pic:cNvPicPr>
                   </pic:nvPicPr>
                   <pic:blipFill>
-                    <a:blip r:embed="rId23">
+                    <a:blip r:embed="rId24">
                       <a:extLst>
                         <a:ext uri="{28A0092B-C50C-407E-A947-70E740481C1C}">
                           <a14:useLocalDpi xmlns:a14="http://schemas.microsoft.com/office/drawing/2010/main" val="0"/>
@@ -8512,11 +8442,6 @@
       </w:r>
     </w:p>
     <w:p>
-      <w:pPr>
-        <w:rPr>
-          <w:rFonts w:hint="eastAsia"/>
-        </w:rPr>
-      </w:pPr>
       <w:r>
         <w:rPr>
           <w:rFonts w:hint="eastAsia"/>
@@ -8540,7 +8465,7 @@
                     </pic:cNvPicPr>
                   </pic:nvPicPr>
                   <pic:blipFill>
-                    <a:blip r:embed="rId24">
+                    <a:blip r:embed="rId25">
                       <a:extLst>
                         <a:ext uri="{28A0092B-C50C-407E-A947-70E740481C1C}">
                           <a14:useLocalDpi xmlns:a14="http://schemas.microsoft.com/office/drawing/2010/main" val="0"/>
@@ -8573,15 +8498,10 @@
       </w:r>
     </w:p>
     <w:p>
-      <w:pPr>
+      <w:r>
         <w:rPr>
           <w:rFonts w:hint="eastAsia"/>
         </w:rPr>
-      </w:pPr>
-      <w:r>
-        <w:rPr>
-          <w:rFonts w:hint="eastAsia"/>
-        </w:rPr>
         <w:t xml:space="preserve">We </w:t>
       </w:r>
       <w:r>
@@ -8592,11 +8512,8 @@
     <w:p>
       <w:pPr>
         <w:pStyle w:val="3"/>
-        <w:rPr>
-          <w:rFonts w:hint="eastAsia"/>
-        </w:rPr>
-      </w:pPr>
-      <w:bookmarkStart w:id="39" w:name="_Toc500688639"/>
+      </w:pPr>
+      <w:bookmarkStart w:id="39" w:name="_Toc500691247"/>
       <w:r>
         <w:t>3</w:t>
       </w:r>
@@ -8652,7 +8569,7 @@
                     </pic:cNvPicPr>
                   </pic:nvPicPr>
                   <pic:blipFill>
-                    <a:blip r:embed="rId25" cstate="print">
+                    <a:blip r:embed="rId26" cstate="print">
                       <a:extLst>
                         <a:ext uri="{28A0092B-C50C-407E-A947-70E740481C1C}">
                           <a14:useLocalDpi xmlns:a14="http://schemas.microsoft.com/office/drawing/2010/main" val="0"/>
@@ -8705,7 +8622,7 @@
                     </pic:cNvPicPr>
                   </pic:nvPicPr>
                   <pic:blipFill>
-                    <a:blip r:embed="rId26" cstate="print">
+                    <a:blip r:embed="rId27" cstate="print">
                       <a:extLst>
                         <a:ext uri="{28A0092B-C50C-407E-A947-70E740481C1C}">
                           <a14:useLocalDpi xmlns:a14="http://schemas.microsoft.com/office/drawing/2010/main" val="0"/>
@@ -8757,13 +8674,7 @@
     <w:p/>
     <w:p/>
     <w:p/>
-    <w:p>
-      <w:pPr>
-        <w:rPr>
-          <w:rFonts w:hint="eastAsia"/>
-        </w:rPr>
-      </w:pPr>
-    </w:p>
+    <w:p/>
     <w:p>
       <w:pPr>
         <w:pStyle w:val="1"/>
@@ -8776,7 +8687,7 @@
           <w:szCs w:val="36"/>
         </w:rPr>
       </w:pPr>
-      <w:bookmarkStart w:id="40" w:name="_Toc500688640"/>
+      <w:bookmarkStart w:id="40" w:name="_Toc500691248"/>
       <w:r>
         <w:rPr>
           <w:szCs w:val="36"/>
@@ -8791,7 +8702,7 @@
         <w:pStyle w:val="2"/>
         <w:ind w:left="220" w:right="220"/>
       </w:pPr>
-      <w:bookmarkStart w:id="41" w:name="_Toc500688641"/>
+      <w:bookmarkStart w:id="41" w:name="_Toc500691249"/>
       <w:r>
         <w:t>4</w:t>
       </w:r>
@@ -8810,7 +8721,7 @@
       <w:pPr>
         <w:pStyle w:val="3"/>
       </w:pPr>
-      <w:bookmarkStart w:id="42" w:name="_Toc500688642"/>
+      <w:bookmarkStart w:id="42" w:name="_Toc500691250"/>
       <w:r>
         <w:rPr>
           <w:rFonts w:hint="eastAsia"/>
@@ -8916,18 +8827,12 @@
         <w:t>Check the User DB</w:t>
       </w:r>
     </w:p>
-    <w:p>
-      <w:pPr>
-        <w:rPr>
-          <w:rFonts w:hint="eastAsia"/>
-        </w:rPr>
-      </w:pPr>
-    </w:p>
+    <w:p/>
     <w:p>
       <w:pPr>
         <w:pStyle w:val="3"/>
       </w:pPr>
-      <w:bookmarkStart w:id="43" w:name="_Toc500688643"/>
+      <w:bookmarkStart w:id="43" w:name="_Toc500691251"/>
       <w:r>
         <w:rPr>
           <w:rFonts w:hint="eastAsia"/>
@@ -8955,9 +8860,6 @@
           <w:ilvl w:val="0"/>
           <w:numId w:val="25"/>
         </w:numPr>
-        <w:rPr>
-          <w:rFonts w:hint="eastAsia"/>
-        </w:rPr>
       </w:pPr>
       <w:r>
         <w:rPr>
@@ -9014,18 +8916,12 @@
         <w:t>Check the Locker DB or Check the Request List on admin page</w:t>
       </w:r>
     </w:p>
-    <w:p>
-      <w:pPr>
-        <w:rPr>
-          <w:rFonts w:hint="eastAsia"/>
-        </w:rPr>
-      </w:pPr>
-    </w:p>
+    <w:p/>
     <w:p>
       <w:pPr>
         <w:pStyle w:val="3"/>
       </w:pPr>
-      <w:bookmarkStart w:id="44" w:name="_Toc500688644"/>
+      <w:bookmarkStart w:id="44" w:name="_Toc500691252"/>
       <w:r>
         <w:rPr>
           <w:rFonts w:hint="eastAsia"/>
@@ -9085,18 +8981,12 @@
         <w:t>See what happens</w:t>
       </w:r>
     </w:p>
-    <w:p>
-      <w:pPr>
-        <w:rPr>
-          <w:rFonts w:hint="eastAsia"/>
-        </w:rPr>
-      </w:pPr>
-    </w:p>
+    <w:p/>
     <w:p>
       <w:pPr>
         <w:pStyle w:val="3"/>
       </w:pPr>
-      <w:bookmarkStart w:id="45" w:name="_Toc500688645"/>
+      <w:bookmarkStart w:id="45" w:name="_Toc500691253"/>
       <w:r>
         <w:rPr>
           <w:rFonts w:hint="eastAsia"/>
@@ -9133,9 +9023,6 @@
           <w:ilvl w:val="0"/>
           <w:numId w:val="27"/>
         </w:numPr>
-        <w:rPr>
-          <w:rFonts w:hint="eastAsia"/>
-        </w:rPr>
       </w:pPr>
       <w:r>
         <w:rPr>
@@ -9175,9 +9062,6 @@
           <w:ilvl w:val="0"/>
           <w:numId w:val="27"/>
         </w:numPr>
-        <w:rPr>
-          <w:rFonts w:hint="eastAsia"/>
-        </w:rPr>
       </w:pPr>
       <w:r>
         <w:t>You can withdrawal your id.</w:t>
@@ -9259,7 +9143,7 @@
       <w:pPr>
         <w:rPr>
           <w:rStyle w:val="apple-converted-space"/>
-          <w:rFonts w:eastAsiaTheme="minorHAnsi" w:hint="eastAsia"/>
+          <w:rFonts w:eastAsiaTheme="minorHAnsi"/>
           <w:color w:val="000000"/>
         </w:rPr>
       </w:pPr>
@@ -9269,7 +9153,7 @@
         <w:pStyle w:val="2"/>
         <w:ind w:left="220" w:right="220"/>
       </w:pPr>
-      <w:bookmarkStart w:id="46" w:name="_Toc500688646"/>
+      <w:bookmarkStart w:id="46" w:name="_Toc500691254"/>
       <w:r>
         <w:lastRenderedPageBreak/>
         <w:t>4</w:t>
@@ -9286,7 +9170,7 @@
       <w:pPr>
         <w:pStyle w:val="3"/>
       </w:pPr>
-      <w:bookmarkStart w:id="47" w:name="_Toc500688647"/>
+      <w:bookmarkStart w:id="47" w:name="_Toc500691255"/>
       <w:r>
         <w:rPr>
           <w:rFonts w:hint="eastAsia"/>
@@ -9392,9 +9276,6 @@
           <w:ilvl w:val="0"/>
           <w:numId w:val="28"/>
         </w:numPr>
-        <w:rPr>
-          <w:rFonts w:hint="eastAsia"/>
-        </w:rPr>
       </w:pPr>
       <w:r>
         <w:rPr>
@@ -9408,7 +9289,7 @@
       <w:pPr>
         <w:pStyle w:val="3"/>
       </w:pPr>
-      <w:bookmarkStart w:id="48" w:name="_Toc500688648"/>
+      <w:bookmarkStart w:id="48" w:name="_Toc500691256"/>
       <w:r>
         <w:rPr>
           <w:rFonts w:hint="eastAsia"/>
@@ -9436,9 +9317,6 @@
           <w:ilvl w:val="0"/>
           <w:numId w:val="29"/>
         </w:numPr>
-        <w:rPr>
-          <w:rFonts w:hint="eastAsia"/>
-        </w:rPr>
       </w:pPr>
       <w:r>
         <w:rPr>
@@ -9495,18 +9373,12 @@
         <w:t>Check the Locker DB or Click Check locker info menu</w:t>
       </w:r>
     </w:p>
-    <w:p>
-      <w:pPr>
-        <w:rPr>
-          <w:rFonts w:hint="eastAsia"/>
-        </w:rPr>
-      </w:pPr>
-    </w:p>
+    <w:p/>
     <w:p>
       <w:pPr>
         <w:pStyle w:val="3"/>
       </w:pPr>
-      <w:bookmarkStart w:id="49" w:name="_Toc500688649"/>
+      <w:bookmarkStart w:id="49" w:name="_Toc500691257"/>
       <w:r>
         <w:rPr>
           <w:rFonts w:hint="eastAsia"/>
@@ -9543,9 +9415,6 @@
           <w:ilvl w:val="0"/>
           <w:numId w:val="30"/>
         </w:numPr>
-        <w:rPr>
-          <w:rFonts w:hint="eastAsia"/>
-        </w:rPr>
       </w:pPr>
       <w:r>
         <w:rPr>
@@ -9573,9 +9442,6 @@
           <w:ilvl w:val="0"/>
           <w:numId w:val="30"/>
         </w:numPr>
-        <w:rPr>
-          <w:rFonts w:hint="eastAsia"/>
-        </w:rPr>
       </w:pPr>
       <w:r>
         <w:rPr>
@@ -9596,18 +9462,12 @@
         <w:t>Click the check boxes and click confirm or reject button</w:t>
       </w:r>
     </w:p>
-    <w:p>
-      <w:pPr>
-        <w:rPr>
-          <w:rFonts w:hint="eastAsia"/>
-        </w:rPr>
-      </w:pPr>
-    </w:p>
+    <w:p/>
     <w:p>
       <w:pPr>
         <w:pStyle w:val="3"/>
       </w:pPr>
-      <w:bookmarkStart w:id="50" w:name="_Toc500688650"/>
+      <w:bookmarkStart w:id="50" w:name="_Toc500691258"/>
       <w:r>
         <w:rPr>
           <w:rFonts w:hint="eastAsia"/>
@@ -9644,9 +9504,6 @@
           <w:ilvl w:val="0"/>
           <w:numId w:val="32"/>
         </w:numPr>
-        <w:rPr>
-          <w:rFonts w:hint="eastAsia"/>
-        </w:rPr>
       </w:pPr>
       <w:r>
         <w:rPr>
@@ -9674,9 +9531,6 @@
           <w:ilvl w:val="0"/>
           <w:numId w:val="32"/>
         </w:numPr>
-        <w:rPr>
-          <w:rFonts w:hint="eastAsia"/>
-        </w:rPr>
       </w:pPr>
       <w:r>
         <w:rPr>
@@ -9700,16 +9554,13 @@
     <w:p>
       <w:pPr>
         <w:ind w:firstLine="0"/>
-        <w:rPr>
-          <w:rFonts w:hint="eastAsia"/>
-        </w:rPr>
       </w:pPr>
     </w:p>
     <w:p>
       <w:pPr>
         <w:pStyle w:val="3"/>
       </w:pPr>
-      <w:bookmarkStart w:id="51" w:name="_Toc500688651"/>
+      <w:bookmarkStart w:id="51" w:name="_Toc500691259"/>
       <w:r>
         <w:rPr>
           <w:rFonts w:hint="eastAsia"/>
@@ -9743,9 +9594,6 @@
           <w:ilvl w:val="0"/>
           <w:numId w:val="33"/>
         </w:numPr>
-        <w:rPr>
-          <w:rFonts w:hint="eastAsia"/>
-        </w:rPr>
       </w:pPr>
       <w:r>
         <w:rPr>
@@ -9808,7 +9656,6 @@
       <w:pPr>
         <w:rPr>
           <w:rStyle w:val="apple-converted-space"/>
-          <w:rFonts w:hint="eastAsia"/>
         </w:rPr>
       </w:pPr>
     </w:p>
@@ -9816,7 +9663,6 @@
       <w:pPr>
         <w:rPr>
           <w:rStyle w:val="apple-converted-space"/>
-          <w:rFonts w:hint="eastAsia"/>
         </w:rPr>
       </w:pPr>
     </w:p>
@@ -9824,7 +9670,7 @@
       <w:pPr>
         <w:pStyle w:val="3"/>
       </w:pPr>
-      <w:bookmarkStart w:id="52" w:name="_Toc500688652"/>
+      <w:bookmarkStart w:id="52" w:name="_Toc500691260"/>
       <w:r>
         <w:rPr>
           <w:rFonts w:hint="eastAsia"/>
@@ -9856,9 +9702,6 @@
           <w:ilvl w:val="0"/>
           <w:numId w:val="34"/>
         </w:numPr>
-        <w:rPr>
-          <w:rFonts w:hint="eastAsia"/>
-        </w:rPr>
       </w:pPr>
       <w:r>
         <w:rPr>
@@ -9888,7 +9731,6 @@
         </w:numPr>
         <w:rPr>
           <w:rStyle w:val="apple-converted-space"/>
-          <w:rFonts w:hint="eastAsia"/>
         </w:rPr>
       </w:pPr>
       <w:r>
@@ -9899,7 +9741,7 @@
       <w:pPr>
         <w:pStyle w:val="3"/>
       </w:pPr>
-      <w:bookmarkStart w:id="53" w:name="_Toc500688653"/>
+      <w:bookmarkStart w:id="53" w:name="_Toc500691261"/>
       <w:r>
         <w:rPr>
           <w:rFonts w:hint="eastAsia"/>
@@ -9945,9 +9787,6 @@
           <w:ilvl w:val="0"/>
           <w:numId w:val="35"/>
         </w:numPr>
-        <w:rPr>
-          <w:rFonts w:hint="eastAsia"/>
-        </w:rPr>
       </w:pPr>
       <w:r>
         <w:rPr>
@@ -9987,9 +9826,6 @@
           <w:ilvl w:val="0"/>
           <w:numId w:val="35"/>
         </w:numPr>
-        <w:rPr>
-          <w:rFonts w:hint="eastAsia"/>
-        </w:rPr>
       </w:pPr>
       <w:r>
         <w:t>You can withdrawal your id.</w:t>
@@ -10022,29 +9858,14 @@
     <w:p/>
     <w:p/>
     <w:p/>
-    <w:p>
-      <w:pPr>
-        <w:rPr>
-          <w:rFonts w:hint="eastAsia"/>
-        </w:rPr>
-      </w:pPr>
-    </w:p>
-    <w:p>
-      <w:pPr>
-        <w:rPr>
-          <w:rFonts w:hint="eastAsia"/>
-        </w:rPr>
-      </w:pPr>
-    </w:p>
+    <w:p/>
+    <w:p/>
     <w:p>
       <w:pPr>
         <w:pStyle w:val="2"/>
         <w:ind w:left="220" w:right="220"/>
-        <w:rPr>
-          <w:rFonts w:hint="eastAsia"/>
-        </w:rPr>
-      </w:pPr>
-      <w:bookmarkStart w:id="54" w:name="_Toc500688654"/>
+      </w:pPr>
+      <w:bookmarkStart w:id="54" w:name="_Toc500691262"/>
       <w:r>
         <w:lastRenderedPageBreak/>
         <w:t>4</w:t>
@@ -10067,7 +9888,7 @@
       <w:pPr>
         <w:pStyle w:val="3"/>
       </w:pPr>
-      <w:bookmarkStart w:id="55" w:name="_Toc500688655"/>
+      <w:bookmarkStart w:id="55" w:name="_Toc500691263"/>
       <w:r>
         <w:rPr>
           <w:rFonts w:hint="eastAsia"/>
@@ -10106,61 +9927,6 @@
                 <pic:pic xmlns:pic="http://schemas.openxmlformats.org/drawingml/2006/picture">
                   <pic:nvPicPr>
                     <pic:cNvPr id="0" name="Picture 7" descr="C:\Users\caucse\Documents\카카오톡 받은 파일\보고서 테스트 스샷 1\Register&amp;info\스크린샷 2017-12-09 오후 3.37.00.png"/>
-                    <pic:cNvPicPr>
-                      <a:picLocks noChangeAspect="1" noChangeArrowheads="1"/>
-                    </pic:cNvPicPr>
-                  </pic:nvPicPr>
-                  <pic:blipFill>
-                    <a:blip r:embed="rId27" cstate="print">
-                      <a:extLst>
-                        <a:ext uri="{28A0092B-C50C-407E-A947-70E740481C1C}">
-                          <a14:useLocalDpi xmlns:a14="http://schemas.microsoft.com/office/drawing/2010/main" val="0"/>
-                        </a:ext>
-                      </a:extLst>
-                    </a:blip>
-                    <a:srcRect/>
-                    <a:stretch>
-                      <a:fillRect/>
-                    </a:stretch>
-                  </pic:blipFill>
-                  <pic:spPr bwMode="auto">
-                    <a:xfrm>
-                      <a:off x="0" y="0"/>
-                      <a:ext cx="6645910" cy="4153694"/>
-                    </a:xfrm>
-                    <a:prstGeom prst="rect">
-                      <a:avLst/>
-                    </a:prstGeom>
-                    <a:noFill/>
-                    <a:ln>
-                      <a:noFill/>
-                    </a:ln>
-                  </pic:spPr>
-                </pic:pic>
-              </a:graphicData>
-            </a:graphic>
-          </wp:inline>
-        </w:drawing>
-      </w:r>
-    </w:p>
-    <w:p>
-      <w:r>
-        <w:rPr>
-          <w:noProof/>
-        </w:rPr>
-        <w:drawing>
-          <wp:inline distT="0" distB="0" distL="0" distR="0">
-            <wp:extent cx="6645910" cy="4153694"/>
-            <wp:effectExtent l="0" t="0" r="2540" b="0"/>
-            <wp:docPr id="25" name="그림 25" descr="C:\Users\caucse\Documents\카카오톡 받은 파일\보고서 테스트 스샷 1\Register&amp;info\스크린샷 2017-12-09 오후 3.37.02.png"/>
-            <wp:cNvGraphicFramePr>
-              <a:graphicFrameLocks xmlns:a="http://schemas.openxmlformats.org/drawingml/2006/main" noChangeAspect="1"/>
-            </wp:cNvGraphicFramePr>
-            <a:graphic xmlns:a="http://schemas.openxmlformats.org/drawingml/2006/main">
-              <a:graphicData uri="http://schemas.openxmlformats.org/drawingml/2006/picture">
-                <pic:pic xmlns:pic="http://schemas.openxmlformats.org/drawingml/2006/picture">
-                  <pic:nvPicPr>
-                    <pic:cNvPr id="0" name="Picture 5" descr="C:\Users\caucse\Documents\카카오톡 받은 파일\보고서 테스트 스샷 1\Register&amp;info\스크린샷 2017-12-09 오후 3.37.02.png"/>
                     <pic:cNvPicPr>
                       <a:picLocks noChangeAspect="1" noChangeArrowheads="1"/>
                     </pic:cNvPicPr>
@@ -10203,12 +9969,11 @@
         <w:rPr>
           <w:noProof/>
         </w:rPr>
-        <w:lastRenderedPageBreak/>
         <w:drawing>
           <wp:inline distT="0" distB="0" distL="0" distR="0">
             <wp:extent cx="6645910" cy="4153694"/>
             <wp:effectExtent l="0" t="0" r="2540" b="0"/>
-            <wp:docPr id="28" name="그림 28" descr="C:\Users\caucse\Documents\카카오톡 받은 파일\보고서 테스트 스샷 1\Register&amp;info\스크린샷 2017-12-09 오후 3.47.36.png"/>
+            <wp:docPr id="25" name="그림 25" descr="C:\Users\caucse\Documents\카카오톡 받은 파일\보고서 테스트 스샷 1\Register&amp;info\스크린샷 2017-12-09 오후 3.37.02.png"/>
             <wp:cNvGraphicFramePr>
               <a:graphicFrameLocks xmlns:a="http://schemas.openxmlformats.org/drawingml/2006/main" noChangeAspect="1"/>
             </wp:cNvGraphicFramePr>
@@ -10216,7 +9981,7 @@
               <a:graphicData uri="http://schemas.openxmlformats.org/drawingml/2006/picture">
                 <pic:pic xmlns:pic="http://schemas.openxmlformats.org/drawingml/2006/picture">
                   <pic:nvPicPr>
-                    <pic:cNvPr id="0" name="Picture 8" descr="C:\Users\caucse\Documents\카카오톡 받은 파일\보고서 테스트 스샷 1\Register&amp;info\스크린샷 2017-12-09 오후 3.47.36.png"/>
+                    <pic:cNvPr id="0" name="Picture 5" descr="C:\Users\caucse\Documents\카카오톡 받은 파일\보고서 테스트 스샷 1\Register&amp;info\스크린샷 2017-12-09 오후 3.37.02.png"/>
                     <pic:cNvPicPr>
                       <a:picLocks noChangeAspect="1" noChangeArrowheads="1"/>
                     </pic:cNvPicPr>
@@ -10259,11 +10024,12 @@
         <w:rPr>
           <w:noProof/>
         </w:rPr>
+        <w:lastRenderedPageBreak/>
         <w:drawing>
           <wp:inline distT="0" distB="0" distL="0" distR="0">
             <wp:extent cx="6645910" cy="4153694"/>
             <wp:effectExtent l="0" t="0" r="2540" b="0"/>
-            <wp:docPr id="29" name="그림 29" descr="C:\Users\caucse\Documents\카카오톡 받은 파일\보고서 테스트 스샷 1\Register&amp;info\스크린샷 2017-12-09 오후 3.48.02.png"/>
+            <wp:docPr id="28" name="그림 28" descr="C:\Users\caucse\Documents\카카오톡 받은 파일\보고서 테스트 스샷 1\Register&amp;info\스크린샷 2017-12-09 오후 3.47.36.png"/>
             <wp:cNvGraphicFramePr>
               <a:graphicFrameLocks xmlns:a="http://schemas.openxmlformats.org/drawingml/2006/main" noChangeAspect="1"/>
             </wp:cNvGraphicFramePr>
@@ -10271,7 +10037,7 @@
               <a:graphicData uri="http://schemas.openxmlformats.org/drawingml/2006/picture">
                 <pic:pic xmlns:pic="http://schemas.openxmlformats.org/drawingml/2006/picture">
                   <pic:nvPicPr>
-                    <pic:cNvPr id="0" name="Picture 9" descr="C:\Users\caucse\Documents\카카오톡 받은 파일\보고서 테스트 스샷 1\Register&amp;info\스크린샷 2017-12-09 오후 3.48.02.png"/>
+                    <pic:cNvPr id="0" name="Picture 8" descr="C:\Users\caucse\Documents\카카오톡 받은 파일\보고서 테스트 스샷 1\Register&amp;info\스크린샷 2017-12-09 오후 3.47.36.png"/>
                     <pic:cNvPicPr>
                       <a:picLocks noChangeAspect="1" noChangeArrowheads="1"/>
                     </pic:cNvPicPr>
@@ -10310,18 +10076,62 @@
       </w:r>
     </w:p>
     <w:p>
-      <w:pPr>
-        <w:rPr>
-          <w:rFonts w:hint="eastAsia"/>
-        </w:rPr>
-      </w:pPr>
-    </w:p>
-    <w:p>
-      <w:pPr>
-        <w:rPr>
-          <w:rFonts w:hint="eastAsia"/>
-        </w:rPr>
-      </w:pPr>
+      <w:r>
+        <w:rPr>
+          <w:noProof/>
+        </w:rPr>
+        <w:drawing>
+          <wp:inline distT="0" distB="0" distL="0" distR="0">
+            <wp:extent cx="6645910" cy="4153694"/>
+            <wp:effectExtent l="0" t="0" r="2540" b="0"/>
+            <wp:docPr id="29" name="그림 29" descr="C:\Users\caucse\Documents\카카오톡 받은 파일\보고서 테스트 스샷 1\Register&amp;info\스크린샷 2017-12-09 오후 3.48.02.png"/>
+            <wp:cNvGraphicFramePr>
+              <a:graphicFrameLocks xmlns:a="http://schemas.openxmlformats.org/drawingml/2006/main" noChangeAspect="1"/>
+            </wp:cNvGraphicFramePr>
+            <a:graphic xmlns:a="http://schemas.openxmlformats.org/drawingml/2006/main">
+              <a:graphicData uri="http://schemas.openxmlformats.org/drawingml/2006/picture">
+                <pic:pic xmlns:pic="http://schemas.openxmlformats.org/drawingml/2006/picture">
+                  <pic:nvPicPr>
+                    <pic:cNvPr id="0" name="Picture 9" descr="C:\Users\caucse\Documents\카카오톡 받은 파일\보고서 테스트 스샷 1\Register&amp;info\스크린샷 2017-12-09 오후 3.48.02.png"/>
+                    <pic:cNvPicPr>
+                      <a:picLocks noChangeAspect="1" noChangeArrowheads="1"/>
+                    </pic:cNvPicPr>
+                  </pic:nvPicPr>
+                  <pic:blipFill>
+                    <a:blip r:embed="rId31" cstate="print">
+                      <a:extLst>
+                        <a:ext uri="{28A0092B-C50C-407E-A947-70E740481C1C}">
+                          <a14:useLocalDpi xmlns:a14="http://schemas.microsoft.com/office/drawing/2010/main" val="0"/>
+                        </a:ext>
+                      </a:extLst>
+                    </a:blip>
+                    <a:srcRect/>
+                    <a:stretch>
+                      <a:fillRect/>
+                    </a:stretch>
+                  </pic:blipFill>
+                  <pic:spPr bwMode="auto">
+                    <a:xfrm>
+                      <a:off x="0" y="0"/>
+                      <a:ext cx="6645910" cy="4153694"/>
+                    </a:xfrm>
+                    <a:prstGeom prst="rect">
+                      <a:avLst/>
+                    </a:prstGeom>
+                    <a:noFill/>
+                    <a:ln>
+                      <a:noFill/>
+                    </a:ln>
+                  </pic:spPr>
+                </pic:pic>
+              </a:graphicData>
+            </a:graphic>
+          </wp:inline>
+        </w:drawing>
+      </w:r>
+    </w:p>
+    <w:p/>
+    <w:p>
       <w:r>
         <w:rPr>
           <w:noProof/>
@@ -10344,7 +10154,7 @@
                     </pic:cNvPicPr>
                   </pic:nvPicPr>
                   <pic:blipFill>
-                    <a:blip r:embed="rId31">
+                    <a:blip r:embed="rId32">
                       <a:extLst>
                         <a:ext uri="{28A0092B-C50C-407E-A947-70E740481C1C}">
                           <a14:useLocalDpi xmlns:a14="http://schemas.microsoft.com/office/drawing/2010/main" val="0"/>
@@ -10380,7 +10190,7 @@
       <w:pPr>
         <w:pStyle w:val="3"/>
       </w:pPr>
-      <w:bookmarkStart w:id="56" w:name="_Toc500688656"/>
+      <w:bookmarkStart w:id="56" w:name="_Toc500691264"/>
       <w:r>
         <w:rPr>
           <w:rFonts w:hint="eastAsia"/>
@@ -10442,7 +10252,7 @@
                     </pic:cNvPicPr>
                   </pic:nvPicPr>
                   <pic:blipFill>
-                    <a:blip r:embed="rId32" cstate="print">
+                    <a:blip r:embed="rId33" cstate="print">
                       <a:extLst>
                         <a:ext uri="{28A0092B-C50C-407E-A947-70E740481C1C}">
                           <a14:useLocalDpi xmlns:a14="http://schemas.microsoft.com/office/drawing/2010/main" val="0"/>
@@ -10499,7 +10309,7 @@
                     </pic:cNvPicPr>
                   </pic:nvPicPr>
                   <pic:blipFill>
-                    <a:blip r:embed="rId33">
+                    <a:blip r:embed="rId34">
                       <a:extLst>
                         <a:ext uri="{28A0092B-C50C-407E-A947-70E740481C1C}">
                           <a14:useLocalDpi xmlns:a14="http://schemas.microsoft.com/office/drawing/2010/main" val="0"/>
@@ -10532,11 +10342,6 @@
       </w:r>
     </w:p>
     <w:p>
-      <w:pPr>
-        <w:rPr>
-          <w:rFonts w:hint="eastAsia"/>
-        </w:rPr>
-      </w:pPr>
       <w:r>
         <w:rPr>
           <w:rFonts w:hint="eastAsia"/>
@@ -10567,7 +10372,7 @@
                     </pic:cNvPicPr>
                   </pic:nvPicPr>
                   <pic:blipFill>
-                    <a:blip r:embed="rId34">
+                    <a:blip r:embed="rId35">
                       <a:extLst>
                         <a:ext uri="{28A0092B-C50C-407E-A947-70E740481C1C}">
                           <a14:useLocalDpi xmlns:a14="http://schemas.microsoft.com/office/drawing/2010/main" val="0"/>
@@ -10607,18 +10412,12 @@
     <w:p/>
     <w:p/>
     <w:p/>
-    <w:p>
-      <w:pPr>
-        <w:rPr>
-          <w:rFonts w:hint="eastAsia"/>
-        </w:rPr>
-      </w:pPr>
-    </w:p>
+    <w:p/>
     <w:p>
       <w:pPr>
         <w:pStyle w:val="3"/>
       </w:pPr>
-      <w:bookmarkStart w:id="57" w:name="_Toc500688657"/>
+      <w:bookmarkStart w:id="57" w:name="_Toc500691265"/>
       <w:r>
         <w:rPr>
           <w:rFonts w:hint="eastAsia"/>
@@ -10650,11 +10449,6 @@
       <w:bookmarkEnd w:id="57"/>
     </w:p>
     <w:p>
-      <w:pPr>
-        <w:rPr>
-          <w:rFonts w:hint="eastAsia"/>
-        </w:rPr>
-      </w:pPr>
       <w:r>
         <w:rPr>
           <w:rFonts w:hint="eastAsia"/>
@@ -10681,70 +10475,6 @@
             <wp:extent cx="6645910" cy="3738245"/>
             <wp:effectExtent l="0" t="0" r="2540" b="0"/>
             <wp:docPr id="35" name="그림 35"/>
-            <wp:cNvGraphicFramePr>
-              <a:graphicFrameLocks xmlns:a="http://schemas.openxmlformats.org/drawingml/2006/main" noChangeAspect="1"/>
-            </wp:cNvGraphicFramePr>
-            <a:graphic xmlns:a="http://schemas.openxmlformats.org/drawingml/2006/main">
-              <a:graphicData uri="http://schemas.openxmlformats.org/drawingml/2006/picture">
-                <pic:pic xmlns:pic="http://schemas.openxmlformats.org/drawingml/2006/picture">
-                  <pic:nvPicPr>
-                    <pic:cNvPr id="1" name=""/>
-                    <pic:cNvPicPr/>
-                  </pic:nvPicPr>
-                  <pic:blipFill>
-                    <a:blip r:embed="rId35"/>
-                    <a:stretch>
-                      <a:fillRect/>
-                    </a:stretch>
-                  </pic:blipFill>
-                  <pic:spPr>
-                    <a:xfrm>
-                      <a:off x="0" y="0"/>
-                      <a:ext cx="6645910" cy="3738245"/>
-                    </a:xfrm>
-                    <a:prstGeom prst="rect">
-                      <a:avLst/>
-                    </a:prstGeom>
-                  </pic:spPr>
-                </pic:pic>
-              </a:graphicData>
-            </a:graphic>
-          </wp:inline>
-        </w:drawing>
-      </w:r>
-    </w:p>
-    <w:p>
-      <w:pPr>
-        <w:rPr>
-          <w:rFonts w:hint="eastAsia"/>
-        </w:rPr>
-      </w:pPr>
-      <w:r>
-        <w:rPr>
-          <w:rFonts w:hint="eastAsia"/>
-        </w:rPr>
-        <w:t>If you are not request a</w:t>
-      </w:r>
-      <w:r>
-        <w:t>n</w:t>
-      </w:r>
-      <w:r>
-        <w:rPr>
-          <w:rFonts w:hint="eastAsia"/>
-        </w:rPr>
-        <w:t xml:space="preserve"> locker :</w:t>
-      </w:r>
-    </w:p>
-    <w:p>
-      <w:r>
-        <w:rPr>
-          <w:noProof/>
-        </w:rPr>
-        <w:drawing>
-          <wp:inline distT="0" distB="0" distL="0" distR="0" wp14:anchorId="19984F05" wp14:editId="22CABBF3">
-            <wp:extent cx="6645910" cy="3738245"/>
-            <wp:effectExtent l="0" t="0" r="2540" b="0"/>
-            <wp:docPr id="36" name="그림 36"/>
             <wp:cNvGraphicFramePr>
               <a:graphicFrameLocks xmlns:a="http://schemas.openxmlformats.org/drawingml/2006/main" noChangeAspect="1"/>
             </wp:cNvGraphicFramePr>
@@ -10777,72 +10507,21 @@
         </w:drawing>
       </w:r>
     </w:p>
-    <w:p/>
-    <w:p/>
-    <w:p/>
-    <w:p/>
-    <w:p>
-      <w:pPr>
+    <w:p>
+      <w:r>
         <w:rPr>
           <w:rFonts w:hint="eastAsia"/>
         </w:rPr>
-      </w:pPr>
-    </w:p>
-    <w:p>
-      <w:pPr>
-        <w:pStyle w:val="3"/>
-      </w:pPr>
-      <w:bookmarkStart w:id="58" w:name="_Toc500688658"/>
+        <w:t>If you are not request a</w:t>
+      </w:r>
+      <w:r>
+        <w:t>n</w:t>
+      </w:r>
       <w:r>
         <w:rPr>
           <w:rFonts w:hint="eastAsia"/>
         </w:rPr>
-        <w:lastRenderedPageBreak/>
-        <w:t>4.</w:t>
-      </w:r>
-      <w:r>
-        <w:t>3</w:t>
-      </w:r>
-      <w:r>
-        <w:rPr>
-          <w:rFonts w:hint="eastAsia"/>
-        </w:rPr>
-        <w:t>.</w:t>
-      </w:r>
-      <w:r>
-        <w:t>4</w:t>
-      </w:r>
-      <w:r>
-        <w:rPr>
-          <w:rFonts w:hint="eastAsia"/>
-        </w:rPr>
-        <w:t xml:space="preserve"> </w:t>
-      </w:r>
-      <w:r>
-        <w:t>Manage</w:t>
-      </w:r>
-      <w:r>
-        <w:rPr>
-          <w:rFonts w:hint="eastAsia"/>
-        </w:rPr>
-        <w:t xml:space="preserve"> </w:t>
-      </w:r>
-      <w:r>
-        <w:t>Info</w:t>
-      </w:r>
-      <w:bookmarkEnd w:id="58"/>
-    </w:p>
-    <w:p>
-      <w:pPr>
-        <w:rPr>
-          <w:rFonts w:hint="eastAsia"/>
-        </w:rPr>
-      </w:pPr>
-      <w:r>
-        <w:rPr>
-          <w:rFonts w:hint="eastAsia"/>
-        </w:rPr>
-        <w:t>User page</w:t>
+        <w:t xml:space="preserve"> locker :</w:t>
       </w:r>
     </w:p>
     <w:p>
@@ -10851,10 +10530,10 @@
           <w:noProof/>
         </w:rPr>
         <w:drawing>
-          <wp:inline distT="0" distB="0" distL="0" distR="0" wp14:anchorId="3F766093" wp14:editId="5122ADCB">
+          <wp:inline distT="0" distB="0" distL="0" distR="0" wp14:anchorId="19984F05" wp14:editId="22CABBF3">
             <wp:extent cx="6645910" cy="3738245"/>
             <wp:effectExtent l="0" t="0" r="2540" b="0"/>
-            <wp:docPr id="38" name="그림 38"/>
+            <wp:docPr id="36" name="그림 36"/>
             <wp:cNvGraphicFramePr>
               <a:graphicFrameLocks xmlns:a="http://schemas.openxmlformats.org/drawingml/2006/main" noChangeAspect="1"/>
             </wp:cNvGraphicFramePr>
@@ -10887,12 +10566,106 @@
         </w:drawing>
       </w:r>
     </w:p>
-    <w:p>
-      <w:pPr>
+    <w:p/>
+    <w:p/>
+    <w:p/>
+    <w:p/>
+    <w:p/>
+    <w:p>
+      <w:pPr>
+        <w:pStyle w:val="3"/>
+      </w:pPr>
+      <w:bookmarkStart w:id="58" w:name="_Toc500691266"/>
+      <w:r>
         <w:rPr>
           <w:rFonts w:hint="eastAsia"/>
         </w:rPr>
-      </w:pPr>
+        <w:lastRenderedPageBreak/>
+        <w:t>4.</w:t>
+      </w:r>
+      <w:r>
+        <w:t>3</w:t>
+      </w:r>
+      <w:r>
+        <w:rPr>
+          <w:rFonts w:hint="eastAsia"/>
+        </w:rPr>
+        <w:t>.</w:t>
+      </w:r>
+      <w:r>
+        <w:t>4</w:t>
+      </w:r>
+      <w:r>
+        <w:rPr>
+          <w:rFonts w:hint="eastAsia"/>
+        </w:rPr>
+        <w:t xml:space="preserve"> </w:t>
+      </w:r>
+      <w:r>
+        <w:t>Manage</w:t>
+      </w:r>
+      <w:r>
+        <w:rPr>
+          <w:rFonts w:hint="eastAsia"/>
+        </w:rPr>
+        <w:t xml:space="preserve"> </w:t>
+      </w:r>
+      <w:r>
+        <w:t>Info</w:t>
+      </w:r>
+      <w:bookmarkEnd w:id="58"/>
+    </w:p>
+    <w:p>
+      <w:r>
+        <w:rPr>
+          <w:rFonts w:hint="eastAsia"/>
+        </w:rPr>
+        <w:t>User page</w:t>
+      </w:r>
+    </w:p>
+    <w:p>
+      <w:r>
+        <w:rPr>
+          <w:noProof/>
+        </w:rPr>
+        <w:drawing>
+          <wp:inline distT="0" distB="0" distL="0" distR="0" wp14:anchorId="3F766093" wp14:editId="5122ADCB">
+            <wp:extent cx="6645910" cy="3738245"/>
+            <wp:effectExtent l="0" t="0" r="2540" b="0"/>
+            <wp:docPr id="38" name="그림 38"/>
+            <wp:cNvGraphicFramePr>
+              <a:graphicFrameLocks xmlns:a="http://schemas.openxmlformats.org/drawingml/2006/main" noChangeAspect="1"/>
+            </wp:cNvGraphicFramePr>
+            <a:graphic xmlns:a="http://schemas.openxmlformats.org/drawingml/2006/main">
+              <a:graphicData uri="http://schemas.openxmlformats.org/drawingml/2006/picture">
+                <pic:pic xmlns:pic="http://schemas.openxmlformats.org/drawingml/2006/picture">
+                  <pic:nvPicPr>
+                    <pic:cNvPr id="1" name=""/>
+                    <pic:cNvPicPr/>
+                  </pic:nvPicPr>
+                  <pic:blipFill>
+                    <a:blip r:embed="rId38"/>
+                    <a:stretch>
+                      <a:fillRect/>
+                    </a:stretch>
+                  </pic:blipFill>
+                  <pic:spPr>
+                    <a:xfrm>
+                      <a:off x="0" y="0"/>
+                      <a:ext cx="6645910" cy="3738245"/>
+                    </a:xfrm>
+                    <a:prstGeom prst="rect">
+                      <a:avLst/>
+                    </a:prstGeom>
+                  </pic:spPr>
+                </pic:pic>
+              </a:graphicData>
+            </a:graphic>
+          </wp:inline>
+        </w:drawing>
+      </w:r>
+    </w:p>
+    <w:p>
       <w:r>
         <w:rPr>
           <w:rFonts w:hint="eastAsia"/>
@@ -10923,7 +10696,7 @@
                     </pic:cNvPicPr>
                   </pic:nvPicPr>
                   <pic:blipFill>
-                    <a:blip r:embed="rId38">
+                    <a:blip r:embed="rId39">
                       <a:extLst>
                         <a:ext uri="{28A0092B-C50C-407E-A947-70E740481C1C}">
                           <a14:useLocalDpi xmlns:a14="http://schemas.microsoft.com/office/drawing/2010/main" val="0"/>
@@ -10956,18 +10729,13 @@
       </w:r>
     </w:p>
     <w:p>
-      <w:pPr>
+      <w:r>
+        <w:t>Y</w:t>
+      </w:r>
+      <w:r>
         <w:rPr>
           <w:rFonts w:hint="eastAsia"/>
         </w:rPr>
-      </w:pPr>
-      <w:r>
-        <w:t>Y</w:t>
-      </w:r>
-      <w:r>
-        <w:rPr>
-          <w:rFonts w:hint="eastAsia"/>
-        </w:rPr>
         <w:t xml:space="preserve">ou </w:t>
       </w:r>
       <w:r>
@@ -10975,11 +10743,6 @@
       </w:r>
     </w:p>
     <w:p>
-      <w:pPr>
-        <w:rPr>
-          <w:rFonts w:hint="eastAsia"/>
-        </w:rPr>
-      </w:pPr>
       <w:r>
         <w:rPr>
           <w:noProof/>
@@ -11000,7 +10763,7 @@
                     <pic:cNvPicPr/>
                   </pic:nvPicPr>
                   <pic:blipFill>
-                    <a:blip r:embed="rId39"/>
+                    <a:blip r:embed="rId40"/>
                     <a:stretch>
                       <a:fillRect/>
                     </a:stretch>
@@ -11025,11 +10788,8 @@
       <w:pPr>
         <w:pStyle w:val="2"/>
         <w:ind w:left="220" w:right="220"/>
-        <w:rPr>
-          <w:rFonts w:hint="eastAsia"/>
-        </w:rPr>
-      </w:pPr>
-      <w:bookmarkStart w:id="59" w:name="_Toc500688659"/>
+      </w:pPr>
+      <w:bookmarkStart w:id="59" w:name="_Toc500691267"/>
       <w:r>
         <w:lastRenderedPageBreak/>
         <w:t>4</w:t>
@@ -11046,7 +10806,7 @@
       <w:pPr>
         <w:pStyle w:val="3"/>
       </w:pPr>
-      <w:bookmarkStart w:id="60" w:name="_Toc500688660"/>
+      <w:bookmarkStart w:id="60" w:name="_Toc500691268"/>
       <w:r>
         <w:rPr>
           <w:rFonts w:hint="eastAsia"/>
@@ -11092,7 +10852,7 @@
                     </pic:cNvPicPr>
                   </pic:nvPicPr>
                   <pic:blipFill>
-                    <a:blip r:embed="rId27" cstate="print">
+                    <a:blip r:embed="rId28" cstate="print">
                       <a:extLst>
                         <a:ext uri="{28A0092B-C50C-407E-A947-70E740481C1C}">
                           <a14:useLocalDpi xmlns:a14="http://schemas.microsoft.com/office/drawing/2010/main" val="0"/>
@@ -11147,7 +10907,7 @@
                     </pic:cNvPicPr>
                   </pic:nvPicPr>
                   <pic:blipFill>
-                    <a:blip r:embed="rId40" cstate="print">
+                    <a:blip r:embed="rId41" cstate="print">
                       <a:extLst>
                         <a:ext uri="{28A0092B-C50C-407E-A947-70E740481C1C}">
                           <a14:useLocalDpi xmlns:a14="http://schemas.microsoft.com/office/drawing/2010/main" val="0"/>
@@ -11204,7 +10964,7 @@
                     </pic:cNvPicPr>
                   </pic:nvPicPr>
                   <pic:blipFill>
-                    <a:blip r:embed="rId41">
+                    <a:blip r:embed="rId42">
                       <a:extLst>
                         <a:ext uri="{28A0092B-C50C-407E-A947-70E740481C1C}">
                           <a14:useLocalDpi xmlns:a14="http://schemas.microsoft.com/office/drawing/2010/main" val="0"/>
@@ -11243,11 +11003,6 @@
       </w:r>
     </w:p>
     <w:p>
-      <w:pPr>
-        <w:rPr>
-          <w:rFonts w:hint="eastAsia"/>
-        </w:rPr>
-      </w:pPr>
       <w:r>
         <w:rPr>
           <w:noProof/>
@@ -11270,7 +11025,7 @@
                     </pic:cNvPicPr>
                   </pic:nvPicPr>
                   <pic:blipFill>
-                    <a:blip r:embed="rId42">
+                    <a:blip r:embed="rId43">
                       <a:extLst>
                         <a:ext uri="{28A0092B-C50C-407E-A947-70E740481C1C}">
                           <a14:useLocalDpi xmlns:a14="http://schemas.microsoft.com/office/drawing/2010/main" val="0"/>
@@ -11320,108 +11075,6 @@
                 <pic:pic xmlns:pic="http://schemas.openxmlformats.org/drawingml/2006/picture">
                   <pic:nvPicPr>
                     <pic:cNvPr id="0" name="Picture 22" descr="C:\Users\caucse\Documents\카카오톡 받은 파일\보고서 테스트 스샷 1\Register&amp;info\스크린샷 2017-12-09 오후 3.55.57.png"/>
-                    <pic:cNvPicPr>
-                      <a:picLocks noChangeAspect="1" noChangeArrowheads="1"/>
-                    </pic:cNvPicPr>
-                  </pic:nvPicPr>
-                  <pic:blipFill>
-                    <a:blip r:embed="rId43" cstate="print">
-                      <a:extLst>
-                        <a:ext uri="{28A0092B-C50C-407E-A947-70E740481C1C}">
-                          <a14:useLocalDpi xmlns:a14="http://schemas.microsoft.com/office/drawing/2010/main" val="0"/>
-                        </a:ext>
-                      </a:extLst>
-                    </a:blip>
-                    <a:srcRect/>
-                    <a:stretch>
-                      <a:fillRect/>
-                    </a:stretch>
-                  </pic:blipFill>
-                  <pic:spPr bwMode="auto">
-                    <a:xfrm>
-                      <a:off x="0" y="0"/>
-                      <a:ext cx="6645910" cy="4153694"/>
-                    </a:xfrm>
-                    <a:prstGeom prst="rect">
-                      <a:avLst/>
-                    </a:prstGeom>
-                    <a:noFill/>
-                    <a:ln>
-                      <a:noFill/>
-                    </a:ln>
-                  </pic:spPr>
-                </pic:pic>
-              </a:graphicData>
-            </a:graphic>
-          </wp:inline>
-        </w:drawing>
-      </w:r>
-    </w:p>
-    <w:p/>
-    <w:p/>
-    <w:p/>
-    <w:p/>
-    <w:p/>
-    <w:p/>
-    <w:p/>
-    <w:p/>
-    <w:p/>
-    <w:p/>
-    <w:p/>
-    <w:p/>
-    <w:p>
-      <w:pPr>
-        <w:rPr>
-          <w:rFonts w:hint="eastAsia"/>
-        </w:rPr>
-      </w:pPr>
-    </w:p>
-    <w:p>
-      <w:pPr>
-        <w:pStyle w:val="3"/>
-      </w:pPr>
-      <w:bookmarkStart w:id="61" w:name="_Toc500688661"/>
-      <w:r>
-        <w:rPr>
-          <w:rFonts w:hint="eastAsia"/>
-        </w:rPr>
-        <w:lastRenderedPageBreak/>
-        <w:t>4.</w:t>
-      </w:r>
-      <w:r>
-        <w:t>4</w:t>
-      </w:r>
-      <w:r>
-        <w:rPr>
-          <w:rFonts w:hint="eastAsia"/>
-        </w:rPr>
-        <w:t xml:space="preserve">.2 </w:t>
-      </w:r>
-      <w:r>
-        <w:t>Add new locker</w:t>
-      </w:r>
-      <w:bookmarkEnd w:id="61"/>
-    </w:p>
-    <w:p>
-      <w:r>
-        <w:rPr>
-          <w:rFonts w:eastAsiaTheme="minorHAnsi"/>
-          <w:noProof/>
-          <w:color w:val="000000"/>
-        </w:rPr>
-        <w:drawing>
-          <wp:inline distT="0" distB="0" distL="0" distR="0">
-            <wp:extent cx="6645910" cy="4153694"/>
-            <wp:effectExtent l="0" t="0" r="2540" b="0"/>
-            <wp:docPr id="52" name="그림 52" descr="C:\Users\caucse\Documents\카카오톡 받은 파일\보고서 테스트 스샷 1\Add New Locker\스크린샷 2017-12-09 오후 4.02.25.png"/>
-            <wp:cNvGraphicFramePr>
-              <a:graphicFrameLocks xmlns:a="http://schemas.openxmlformats.org/drawingml/2006/main" noChangeAspect="1"/>
-            </wp:cNvGraphicFramePr>
-            <a:graphic xmlns:a="http://schemas.openxmlformats.org/drawingml/2006/main">
-              <a:graphicData uri="http://schemas.openxmlformats.org/drawingml/2006/picture">
-                <pic:pic xmlns:pic="http://schemas.openxmlformats.org/drawingml/2006/picture">
-                  <pic:nvPicPr>
-                    <pic:cNvPr id="0" name="Picture 28" descr="C:\Users\caucse\Documents\카카오톡 받은 파일\보고서 테스트 스샷 1\Add New Locker\스크린샷 2017-12-09 오후 4.02.25.png"/>
                     <pic:cNvPicPr>
                       <a:picLocks noChangeAspect="1" noChangeArrowheads="1"/>
                     </pic:cNvPicPr>
@@ -11459,16 +11112,57 @@
         </w:drawing>
       </w:r>
     </w:p>
-    <w:p>
-      <w:r>
-        <w:rPr>
+    <w:p/>
+    <w:p/>
+    <w:p/>
+    <w:p/>
+    <w:p/>
+    <w:p/>
+    <w:p/>
+    <w:p/>
+    <w:p/>
+    <w:p/>
+    <w:p/>
+    <w:p/>
+    <w:p/>
+    <w:p>
+      <w:pPr>
+        <w:pStyle w:val="3"/>
+      </w:pPr>
+      <w:bookmarkStart w:id="61" w:name="_Toc500691269"/>
+      <w:r>
+        <w:rPr>
+          <w:rFonts w:hint="eastAsia"/>
+        </w:rPr>
+        <w:lastRenderedPageBreak/>
+        <w:t>4.</w:t>
+      </w:r>
+      <w:r>
+        <w:t>4</w:t>
+      </w:r>
+      <w:r>
+        <w:rPr>
+          <w:rFonts w:hint="eastAsia"/>
+        </w:rPr>
+        <w:t xml:space="preserve">.2 </w:t>
+      </w:r>
+      <w:r>
+        <w:t>Add new locker</w:t>
+      </w:r>
+      <w:bookmarkEnd w:id="61"/>
+    </w:p>
+    <w:p>
+      <w:r>
+        <w:rPr>
+          <w:rFonts w:eastAsiaTheme="minorHAnsi"/>
           <w:noProof/>
+          <w:color w:val="000000"/>
         </w:rPr>
         <w:drawing>
           <wp:inline distT="0" distB="0" distL="0" distR="0">
             <wp:extent cx="6645910" cy="4153694"/>
             <wp:effectExtent l="0" t="0" r="2540" b="0"/>
-            <wp:docPr id="53" name="그림 53" descr="C:\Users\caucse\Documents\카카오톡 받은 파일\보고서 테스트 스샷 1\Add New Locker\스크린샷 2017-12-09 오후 4.03.06.png"/>
+            <wp:docPr id="52" name="그림 52" descr="C:\Users\caucse\Documents\카카오톡 받은 파일\보고서 테스트 스샷 1\Add New Locker\스크린샷 2017-12-09 오후 4.02.25.png"/>
             <wp:cNvGraphicFramePr>
               <a:graphicFrameLocks xmlns:a="http://schemas.openxmlformats.org/drawingml/2006/main" noChangeAspect="1"/>
             </wp:cNvGraphicFramePr>
@@ -11476,7 +11170,7 @@
               <a:graphicData uri="http://schemas.openxmlformats.org/drawingml/2006/picture">
                 <pic:pic xmlns:pic="http://schemas.openxmlformats.org/drawingml/2006/picture">
                   <pic:nvPicPr>
-                    <pic:cNvPr id="0" name="Picture 29" descr="C:\Users\caucse\Documents\카카오톡 받은 파일\보고서 테스트 스샷 1\Add New Locker\스크린샷 2017-12-09 오후 4.03.06.png"/>
+                    <pic:cNvPr id="0" name="Picture 28" descr="C:\Users\caucse\Documents\카카오톡 받은 파일\보고서 테스트 스샷 1\Add New Locker\스크린샷 2017-12-09 오후 4.02.25.png"/>
                     <pic:cNvPicPr>
                       <a:picLocks noChangeAspect="1" noChangeArrowheads="1"/>
                     </pic:cNvPicPr>
@@ -11519,12 +11213,11 @@
         <w:rPr>
           <w:noProof/>
         </w:rPr>
-        <w:lastRenderedPageBreak/>
         <w:drawing>
           <wp:inline distT="0" distB="0" distL="0" distR="0">
             <wp:extent cx="6645910" cy="4153694"/>
             <wp:effectExtent l="0" t="0" r="2540" b="0"/>
-            <wp:docPr id="54" name="그림 54" descr="C:\Users\caucse\Documents\카카오톡 받은 파일\보고서 테스트 스샷 1\Add New Locker\스크린샷 2017-12-09 오후 4.03.32.png"/>
+            <wp:docPr id="53" name="그림 53" descr="C:\Users\caucse\Documents\카카오톡 받은 파일\보고서 테스트 스샷 1\Add New Locker\스크린샷 2017-12-09 오후 4.03.06.png"/>
             <wp:cNvGraphicFramePr>
               <a:graphicFrameLocks xmlns:a="http://schemas.openxmlformats.org/drawingml/2006/main" noChangeAspect="1"/>
             </wp:cNvGraphicFramePr>
@@ -11532,7 +11225,7 @@
               <a:graphicData uri="http://schemas.openxmlformats.org/drawingml/2006/picture">
                 <pic:pic xmlns:pic="http://schemas.openxmlformats.org/drawingml/2006/picture">
                   <pic:nvPicPr>
-                    <pic:cNvPr id="0" name="Picture 30" descr="C:\Users\caucse\Documents\카카오톡 받은 파일\보고서 테스트 스샷 1\Add New Locker\스크린샷 2017-12-09 오후 4.03.32.png"/>
+                    <pic:cNvPr id="0" name="Picture 29" descr="C:\Users\caucse\Documents\카카오톡 받은 파일\보고서 테스트 스샷 1\Add New Locker\스크린샷 2017-12-09 오후 4.03.06.png"/>
                     <pic:cNvPicPr>
                       <a:picLocks noChangeAspect="1" noChangeArrowheads="1"/>
                     </pic:cNvPicPr>
@@ -11575,11 +11268,12 @@
         <w:rPr>
           <w:noProof/>
         </w:rPr>
+        <w:lastRenderedPageBreak/>
         <w:drawing>
           <wp:inline distT="0" distB="0" distL="0" distR="0">
             <wp:extent cx="6645910" cy="4153694"/>
             <wp:effectExtent l="0" t="0" r="2540" b="0"/>
-            <wp:docPr id="55" name="그림 55" descr="C:\Users\caucse\Documents\카카오톡 받은 파일\보고서 테스트 스샷 1\Add New Locker\스크린샷 2017-12-09 오후 4.04.15.png"/>
+            <wp:docPr id="54" name="그림 54" descr="C:\Users\caucse\Documents\카카오톡 받은 파일\보고서 테스트 스샷 1\Add New Locker\스크린샷 2017-12-09 오후 4.03.32.png"/>
             <wp:cNvGraphicFramePr>
               <a:graphicFrameLocks xmlns:a="http://schemas.openxmlformats.org/drawingml/2006/main" noChangeAspect="1"/>
             </wp:cNvGraphicFramePr>
@@ -11587,7 +11281,7 @@
               <a:graphicData uri="http://schemas.openxmlformats.org/drawingml/2006/picture">
                 <pic:pic xmlns:pic="http://schemas.openxmlformats.org/drawingml/2006/picture">
                   <pic:nvPicPr>
-                    <pic:cNvPr id="0" name="Picture 31" descr="C:\Users\caucse\Documents\카카오톡 받은 파일\보고서 테스트 스샷 1\Add New Locker\스크린샷 2017-12-09 오후 4.04.15.png"/>
+                    <pic:cNvPr id="0" name="Picture 30" descr="C:\Users\caucse\Documents\카카오톡 받은 파일\보고서 테스트 스샷 1\Add New Locker\스크린샷 2017-12-09 오후 4.03.32.png"/>
                     <pic:cNvPicPr>
                       <a:picLocks noChangeAspect="1" noChangeArrowheads="1"/>
                     </pic:cNvPicPr>
@@ -11626,12 +11320,61 @@
       </w:r>
     </w:p>
     <w:p>
-      <w:pPr>
-        <w:rPr>
-          <w:rFonts w:hint="eastAsia"/>
-        </w:rPr>
-      </w:pPr>
-    </w:p>
+      <w:r>
+        <w:rPr>
+          <w:noProof/>
+        </w:rPr>
+        <w:drawing>
+          <wp:inline distT="0" distB="0" distL="0" distR="0">
+            <wp:extent cx="6645910" cy="4153694"/>
+            <wp:effectExtent l="0" t="0" r="2540" b="0"/>
+            <wp:docPr id="55" name="그림 55" descr="C:\Users\caucse\Documents\카카오톡 받은 파일\보고서 테스트 스샷 1\Add New Locker\스크린샷 2017-12-09 오후 4.04.15.png"/>
+            <wp:cNvGraphicFramePr>
+              <a:graphicFrameLocks xmlns:a="http://schemas.openxmlformats.org/drawingml/2006/main" noChangeAspect="1"/>
+            </wp:cNvGraphicFramePr>
+            <a:graphic xmlns:a="http://schemas.openxmlformats.org/drawingml/2006/main">
+              <a:graphicData uri="http://schemas.openxmlformats.org/drawingml/2006/picture">
+                <pic:pic xmlns:pic="http://schemas.openxmlformats.org/drawingml/2006/picture">
+                  <pic:nvPicPr>
+                    <pic:cNvPr id="0" name="Picture 31" descr="C:\Users\caucse\Documents\카카오톡 받은 파일\보고서 테스트 스샷 1\Add New Locker\스크린샷 2017-12-09 오후 4.04.15.png"/>
+                    <pic:cNvPicPr>
+                      <a:picLocks noChangeAspect="1" noChangeArrowheads="1"/>
+                    </pic:cNvPicPr>
+                  </pic:nvPicPr>
+                  <pic:blipFill>
+                    <a:blip r:embed="rId48" cstate="print">
+                      <a:extLst>
+                        <a:ext uri="{28A0092B-C50C-407E-A947-70E740481C1C}">
+                          <a14:useLocalDpi xmlns:a14="http://schemas.microsoft.com/office/drawing/2010/main" val="0"/>
+                        </a:ext>
+                      </a:extLst>
+                    </a:blip>
+                    <a:srcRect/>
+                    <a:stretch>
+                      <a:fillRect/>
+                    </a:stretch>
+                  </pic:blipFill>
+                  <pic:spPr bwMode="auto">
+                    <a:xfrm>
+                      <a:off x="0" y="0"/>
+                      <a:ext cx="6645910" cy="4153694"/>
+                    </a:xfrm>
+                    <a:prstGeom prst="rect">
+                      <a:avLst/>
+                    </a:prstGeom>
+                    <a:noFill/>
+                    <a:ln>
+                      <a:noFill/>
+                    </a:ln>
+                  </pic:spPr>
+                </pic:pic>
+              </a:graphicData>
+            </a:graphic>
+          </wp:inline>
+        </w:drawing>
+      </w:r>
+    </w:p>
+    <w:p/>
     <w:p>
       <w:r>
         <w:rPr>
@@ -11656,7 +11399,7 @@
                     </pic:cNvPicPr>
                   </pic:nvPicPr>
                   <pic:blipFill>
-                    <a:blip r:embed="rId48" cstate="print">
+                    <a:blip r:embed="rId49" cstate="print">
                       <a:extLst>
                         <a:ext uri="{28A0092B-C50C-407E-A947-70E740481C1C}">
                           <a14:useLocalDpi xmlns:a14="http://schemas.microsoft.com/office/drawing/2010/main" val="0"/>
@@ -11688,13 +11431,7 @@
         </w:drawing>
       </w:r>
     </w:p>
-    <w:p>
-      <w:pPr>
-        <w:rPr>
-          <w:rFonts w:hint="eastAsia"/>
-        </w:rPr>
-      </w:pPr>
-    </w:p>
+    <w:p/>
     <w:p>
       <w:r>
         <w:rPr>
@@ -11719,7 +11456,7 @@
                     </pic:cNvPicPr>
                   </pic:nvPicPr>
                   <pic:blipFill>
-                    <a:blip r:embed="rId49">
+                    <a:blip r:embed="rId50">
                       <a:extLst>
                         <a:ext uri="{28A0092B-C50C-407E-A947-70E740481C1C}">
                           <a14:useLocalDpi xmlns:a14="http://schemas.microsoft.com/office/drawing/2010/main" val="0"/>
@@ -11751,40 +11488,34 @@
         </w:drawing>
       </w:r>
     </w:p>
-    <w:p>
-      <w:pPr>
+    <w:p/>
+    <w:p>
+      <w:pPr>
+        <w:pStyle w:val="3"/>
+      </w:pPr>
+      <w:bookmarkStart w:id="62" w:name="_Toc500691270"/>
+      <w:r>
         <w:rPr>
           <w:rFonts w:hint="eastAsia"/>
         </w:rPr>
-      </w:pPr>
-    </w:p>
-    <w:p>
-      <w:pPr>
-        <w:pStyle w:val="3"/>
-      </w:pPr>
-      <w:bookmarkStart w:id="62" w:name="_Toc500688662"/>
+        <w:t>4.</w:t>
+      </w:r>
+      <w:r>
+        <w:t>4</w:t>
+      </w:r>
       <w:r>
         <w:rPr>
           <w:rFonts w:hint="eastAsia"/>
         </w:rPr>
-        <w:t>4.</w:t>
-      </w:r>
-      <w:r>
-        <w:t>4</w:t>
+        <w:t>.</w:t>
+      </w:r>
+      <w:r>
+        <w:t>3</w:t>
       </w:r>
       <w:r>
         <w:rPr>
           <w:rFonts w:hint="eastAsia"/>
         </w:rPr>
-        <w:t>.</w:t>
-      </w:r>
-      <w:r>
-        <w:t>3</w:t>
-      </w:r>
-      <w:r>
-        <w:rPr>
-          <w:rFonts w:hint="eastAsia"/>
-        </w:rPr>
         <w:t xml:space="preserve"> </w:t>
       </w:r>
       <w:r>
@@ -11793,11 +11524,6 @@
       <w:bookmarkEnd w:id="62"/>
     </w:p>
     <w:p>
-      <w:pPr>
-        <w:rPr>
-          <w:rFonts w:hint="eastAsia"/>
-        </w:rPr>
-      </w:pPr>
       <w:r>
         <w:t>Y</w:t>
       </w:r>
@@ -11835,7 +11561,7 @@
                     </pic:cNvPicPr>
                   </pic:nvPicPr>
                   <pic:blipFill>
-                    <a:blip r:embed="rId50" cstate="print">
+                    <a:blip r:embed="rId51" cstate="print">
                       <a:extLst>
                         <a:ext uri="{28A0092B-C50C-407E-A947-70E740481C1C}">
                           <a14:useLocalDpi xmlns:a14="http://schemas.microsoft.com/office/drawing/2010/main" val="0"/>
@@ -11905,7 +11631,7 @@
                     </pic:cNvPicPr>
                   </pic:nvPicPr>
                   <pic:blipFill>
-                    <a:blip r:embed="rId51" cstate="print">
+                    <a:blip r:embed="rId52" cstate="print">
                       <a:extLst>
                         <a:ext uri="{28A0092B-C50C-407E-A947-70E740481C1C}">
                           <a14:useLocalDpi xmlns:a14="http://schemas.microsoft.com/office/drawing/2010/main" val="0"/>
@@ -11970,7 +11696,7 @@
                     </pic:cNvPicPr>
                   </pic:nvPicPr>
                   <pic:blipFill>
-                    <a:blip r:embed="rId52" cstate="print">
+                    <a:blip r:embed="rId53" cstate="print">
                       <a:extLst>
                         <a:ext uri="{28A0092B-C50C-407E-A947-70E740481C1C}">
                           <a14:useLocalDpi xmlns:a14="http://schemas.microsoft.com/office/drawing/2010/main" val="0"/>
@@ -12003,11 +11729,6 @@
       </w:r>
     </w:p>
     <w:p>
-      <w:pPr>
-        <w:rPr>
-          <w:rFonts w:hint="eastAsia"/>
-        </w:rPr>
-      </w:pPr>
       <w:r>
         <w:rPr>
           <w:noProof/>
@@ -12030,7 +11751,7 @@
                     </pic:cNvPicPr>
                   </pic:nvPicPr>
                   <pic:blipFill>
-                    <a:blip r:embed="rId53">
+                    <a:blip r:embed="rId54">
                       <a:extLst>
                         <a:ext uri="{28A0092B-C50C-407E-A947-70E740481C1C}">
                           <a14:useLocalDpi xmlns:a14="http://schemas.microsoft.com/office/drawing/2010/main" val="0"/>
@@ -12100,7 +11821,7 @@
                     </pic:cNvPicPr>
                   </pic:nvPicPr>
                   <pic:blipFill>
-                    <a:blip r:embed="rId54" cstate="print">
+                    <a:blip r:embed="rId55" cstate="print">
                       <a:extLst>
                         <a:ext uri="{28A0092B-C50C-407E-A947-70E740481C1C}">
                           <a14:useLocalDpi xmlns:a14="http://schemas.microsoft.com/office/drawing/2010/main" val="0"/>
@@ -12161,7 +11882,7 @@
                     </pic:cNvPicPr>
                   </pic:nvPicPr>
                   <pic:blipFill>
-                    <a:blip r:embed="rId55">
+                    <a:blip r:embed="rId56">
                       <a:extLst>
                         <a:ext uri="{28A0092B-C50C-407E-A947-70E740481C1C}">
                           <a14:useLocalDpi xmlns:a14="http://schemas.microsoft.com/office/drawing/2010/main" val="0"/>
@@ -12196,18 +11917,12 @@
     <w:p/>
     <w:p/>
     <w:p/>
-    <w:p>
-      <w:pPr>
-        <w:rPr>
-          <w:rFonts w:hint="eastAsia"/>
-        </w:rPr>
-      </w:pPr>
-    </w:p>
+    <w:p/>
     <w:p>
       <w:pPr>
         <w:pStyle w:val="3"/>
       </w:pPr>
-      <w:bookmarkStart w:id="63" w:name="_Toc500688663"/>
+      <w:bookmarkStart w:id="63" w:name="_Toc500691271"/>
       <w:r>
         <w:rPr>
           <w:rFonts w:hint="eastAsia"/>
@@ -12263,7 +11978,7 @@
                     </pic:cNvPicPr>
                   </pic:nvPicPr>
                   <pic:blipFill>
-                    <a:blip r:embed="rId56" cstate="print">
+                    <a:blip r:embed="rId57" cstate="print">
                       <a:extLst>
                         <a:ext uri="{28A0092B-C50C-407E-A947-70E740481C1C}">
                           <a14:useLocalDpi xmlns:a14="http://schemas.microsoft.com/office/drawing/2010/main" val="0"/>
@@ -12310,11 +12025,6 @@
       </w:r>
     </w:p>
     <w:p>
-      <w:pPr>
-        <w:rPr>
-          <w:rFonts w:hint="eastAsia"/>
-        </w:rPr>
-      </w:pPr>
       <w:r>
         <w:rPr>
           <w:rFonts w:hint="eastAsia"/>
@@ -12338,7 +12048,7 @@
                     </pic:cNvPicPr>
                   </pic:nvPicPr>
                   <pic:blipFill>
-                    <a:blip r:embed="rId57">
+                    <a:blip r:embed="rId58">
                       <a:extLst>
                         <a:ext uri="{28A0092B-C50C-407E-A947-70E740481C1C}">
                           <a14:useLocalDpi xmlns:a14="http://schemas.microsoft.com/office/drawing/2010/main" val="0"/>
@@ -12374,7 +12084,7 @@
       <w:pPr>
         <w:pStyle w:val="3"/>
       </w:pPr>
-      <w:bookmarkStart w:id="64" w:name="_Toc500688664"/>
+      <w:bookmarkStart w:id="64" w:name="_Toc500691272"/>
       <w:r>
         <w:rPr>
           <w:rFonts w:hint="eastAsia"/>
@@ -12426,7 +12136,7 @@
                     </pic:cNvPicPr>
                   </pic:nvPicPr>
                   <pic:blipFill>
-                    <a:blip r:embed="rId58" cstate="print">
+                    <a:blip r:embed="rId59" cstate="print">
                       <a:extLst>
                         <a:ext uri="{28A0092B-C50C-407E-A947-70E740481C1C}">
                           <a14:useLocalDpi xmlns:a14="http://schemas.microsoft.com/office/drawing/2010/main" val="0"/>
@@ -12493,72 +12203,6 @@
             <wp:extent cx="6645910" cy="3738245"/>
             <wp:effectExtent l="0" t="0" r="2540" b="0"/>
             <wp:docPr id="86" name="그림 86"/>
-            <wp:cNvGraphicFramePr>
-              <a:graphicFrameLocks xmlns:a="http://schemas.openxmlformats.org/drawingml/2006/main" noChangeAspect="1"/>
-            </wp:cNvGraphicFramePr>
-            <a:graphic xmlns:a="http://schemas.openxmlformats.org/drawingml/2006/main">
-              <a:graphicData uri="http://schemas.openxmlformats.org/drawingml/2006/picture">
-                <pic:pic xmlns:pic="http://schemas.openxmlformats.org/drawingml/2006/picture">
-                  <pic:nvPicPr>
-                    <pic:cNvPr id="1" name=""/>
-                    <pic:cNvPicPr/>
-                  </pic:nvPicPr>
-                  <pic:blipFill>
-                    <a:blip r:embed="rId59"/>
-                    <a:stretch>
-                      <a:fillRect/>
-                    </a:stretch>
-                  </pic:blipFill>
-                  <pic:spPr>
-                    <a:xfrm>
-                      <a:off x="0" y="0"/>
-                      <a:ext cx="6645910" cy="3738245"/>
-                    </a:xfrm>
-                    <a:prstGeom prst="rect">
-                      <a:avLst/>
-                    </a:prstGeom>
-                  </pic:spPr>
-                </pic:pic>
-              </a:graphicData>
-            </a:graphic>
-          </wp:inline>
-        </w:drawing>
-      </w:r>
-    </w:p>
-    <w:p>
-      <w:pPr>
-        <w:rPr>
-          <w:rStyle w:val="apple-converted-space"/>
-          <w:rFonts w:eastAsiaTheme="minorHAnsi" w:hint="eastAsia"/>
-        </w:rPr>
-      </w:pPr>
-      <w:r>
-        <w:rPr>
-          <w:rStyle w:val="apple-converted-space"/>
-          <w:rFonts w:eastAsiaTheme="minorHAnsi"/>
-        </w:rPr>
-        <w:t>If you delete locker, then we can check if there is a using user.</w:t>
-      </w:r>
-    </w:p>
-    <w:p>
-      <w:pPr>
-        <w:rPr>
-          <w:rStyle w:val="apple-converted-space"/>
-          <w:rFonts w:eastAsiaTheme="minorHAnsi"/>
-          <w:color w:val="FF0000"/>
-          <w:sz w:val="40"/>
-          <w:szCs w:val="40"/>
-        </w:rPr>
-      </w:pPr>
-      <w:r>
-        <w:rPr>
-          <w:noProof/>
-        </w:rPr>
-        <w:drawing>
-          <wp:inline distT="0" distB="0" distL="0" distR="0" wp14:anchorId="3054FD62" wp14:editId="53A92A0A">
-            <wp:extent cx="6645910" cy="3738245"/>
-            <wp:effectExtent l="0" t="0" r="2540" b="0"/>
-            <wp:docPr id="87" name="그림 87"/>
             <wp:cNvGraphicFramePr>
               <a:graphicFrameLocks xmlns:a="http://schemas.openxmlformats.org/drawingml/2006/main" noChangeAspect="1"/>
             </wp:cNvGraphicFramePr>
@@ -12596,11 +12240,66 @@
         <w:rPr>
           <w:rStyle w:val="apple-converted-space"/>
           <w:rFonts w:eastAsiaTheme="minorHAnsi"/>
+        </w:rPr>
+      </w:pPr>
+      <w:r>
+        <w:rPr>
+          <w:rStyle w:val="apple-converted-space"/>
+          <w:rFonts w:eastAsiaTheme="minorHAnsi"/>
+        </w:rPr>
+        <w:t>If you delete locker, then we can check if there is a using user.</w:t>
+      </w:r>
+    </w:p>
+    <w:p>
+      <w:pPr>
+        <w:rPr>
+          <w:rStyle w:val="apple-converted-space"/>
+          <w:rFonts w:eastAsiaTheme="minorHAnsi"/>
           <w:color w:val="FF0000"/>
           <w:sz w:val="40"/>
           <w:szCs w:val="40"/>
         </w:rPr>
       </w:pPr>
+      <w:r>
+        <w:rPr>
+          <w:noProof/>
+        </w:rPr>
+        <w:drawing>
+          <wp:inline distT="0" distB="0" distL="0" distR="0" wp14:anchorId="3054FD62" wp14:editId="53A92A0A">
+            <wp:extent cx="6645910" cy="3738245"/>
+            <wp:effectExtent l="0" t="0" r="2540" b="0"/>
+            <wp:docPr id="87" name="그림 87"/>
+            <wp:cNvGraphicFramePr>
+              <a:graphicFrameLocks xmlns:a="http://schemas.openxmlformats.org/drawingml/2006/main" noChangeAspect="1"/>
+            </wp:cNvGraphicFramePr>
+            <a:graphic xmlns:a="http://schemas.openxmlformats.org/drawingml/2006/main">
+              <a:graphicData uri="http://schemas.openxmlformats.org/drawingml/2006/picture">
+                <pic:pic xmlns:pic="http://schemas.openxmlformats.org/drawingml/2006/picture">
+                  <pic:nvPicPr>
+                    <pic:cNvPr id="1" name=""/>
+                    <pic:cNvPicPr/>
+                  </pic:nvPicPr>
+                  <pic:blipFill>
+                    <a:blip r:embed="rId61"/>
+                    <a:stretch>
+                      <a:fillRect/>
+                    </a:stretch>
+                  </pic:blipFill>
+                  <pic:spPr>
+                    <a:xfrm>
+                      <a:off x="0" y="0"/>
+                      <a:ext cx="6645910" cy="3738245"/>
+                    </a:xfrm>
+                    <a:prstGeom prst="rect">
+                      <a:avLst/>
+                    </a:prstGeom>
+                  </pic:spPr>
+                </pic:pic>
+              </a:graphicData>
+            </a:graphic>
+          </wp:inline>
+        </w:drawing>
+      </w:r>
     </w:p>
     <w:p>
       <w:pPr>
@@ -12628,7 +12327,7 @@
       <w:pPr>
         <w:rPr>
           <w:rStyle w:val="apple-converted-space"/>
-          <w:rFonts w:eastAsiaTheme="minorHAnsi" w:hint="eastAsia"/>
+          <w:rFonts w:eastAsiaTheme="minorHAnsi"/>
           <w:color w:val="FF0000"/>
           <w:sz w:val="40"/>
           <w:szCs w:val="40"/>
@@ -12637,9 +12336,20 @@
     </w:p>
     <w:p>
       <w:pPr>
+        <w:rPr>
+          <w:rStyle w:val="apple-converted-space"/>
+          <w:rFonts w:eastAsiaTheme="minorHAnsi"/>
+          <w:color w:val="FF0000"/>
+          <w:sz w:val="40"/>
+          <w:szCs w:val="40"/>
+        </w:rPr>
+      </w:pPr>
+    </w:p>
+    <w:p>
+      <w:pPr>
         <w:pStyle w:val="3"/>
       </w:pPr>
-      <w:bookmarkStart w:id="65" w:name="_Toc500688665"/>
+      <w:bookmarkStart w:id="65" w:name="_Toc500691273"/>
       <w:r>
         <w:rPr>
           <w:rFonts w:hint="eastAsia"/>
@@ -12693,7 +12403,7 @@
                     </pic:cNvPicPr>
                   </pic:nvPicPr>
                   <pic:blipFill>
-                    <a:blip r:embed="rId61" cstate="print">
+                    <a:blip r:embed="rId62" cstate="print">
                       <a:extLst>
                         <a:ext uri="{28A0092B-C50C-407E-A947-70E740481C1C}">
                           <a14:useLocalDpi xmlns:a14="http://schemas.microsoft.com/office/drawing/2010/main" val="0"/>
@@ -12775,7 +12485,7 @@
                     </pic:cNvPicPr>
                   </pic:nvPicPr>
                   <pic:blipFill>
-                    <a:blip r:embed="rId62" cstate="print">
+                    <a:blip r:embed="rId63" cstate="print">
                       <a:extLst>
                         <a:ext uri="{28A0092B-C50C-407E-A947-70E740481C1C}">
                           <a14:useLocalDpi xmlns:a14="http://schemas.microsoft.com/office/drawing/2010/main" val="0"/>
@@ -12840,7 +12550,7 @@
                     </pic:cNvPicPr>
                   </pic:nvPicPr>
                   <pic:blipFill>
-                    <a:blip r:embed="rId63" cstate="print">
+                    <a:blip r:embed="rId64" cstate="print">
                       <a:extLst>
                         <a:ext uri="{28A0092B-C50C-407E-A947-70E740481C1C}">
                           <a14:useLocalDpi xmlns:a14="http://schemas.microsoft.com/office/drawing/2010/main" val="0"/>
@@ -12893,7 +12603,7 @@
       <w:pPr>
         <w:rPr>
           <w:rStyle w:val="apple-converted-space"/>
-          <w:rFonts w:eastAsiaTheme="minorHAnsi" w:hint="eastAsia"/>
+          <w:rFonts w:eastAsiaTheme="minorHAnsi"/>
           <w:color w:val="000000"/>
         </w:rPr>
       </w:pPr>
@@ -12922,7 +12632,7 @@
                     </pic:cNvPicPr>
                   </pic:nvPicPr>
                   <pic:blipFill>
-                    <a:blip r:embed="rId64" cstate="print">
+                    <a:blip r:embed="rId65" cstate="print">
                       <a:extLst>
                         <a:ext uri="{28A0092B-C50C-407E-A947-70E740481C1C}">
                           <a14:useLocalDpi xmlns:a14="http://schemas.microsoft.com/office/drawing/2010/main" val="0"/>
@@ -12958,7 +12668,7 @@
       <w:pPr>
         <w:rPr>
           <w:rStyle w:val="apple-converted-space"/>
-          <w:rFonts w:eastAsiaTheme="minorHAnsi" w:hint="eastAsia"/>
+          <w:rFonts w:eastAsiaTheme="minorHAnsi"/>
           <w:color w:val="000000"/>
         </w:rPr>
       </w:pPr>
@@ -13005,7 +12715,7 @@
                     </pic:cNvPicPr>
                   </pic:nvPicPr>
                   <pic:blipFill>
-                    <a:blip r:embed="rId65" cstate="print">
+                    <a:blip r:embed="rId66" cstate="print">
                       <a:extLst>
                         <a:ext uri="{28A0092B-C50C-407E-A947-70E740481C1C}">
                           <a14:useLocalDpi xmlns:a14="http://schemas.microsoft.com/office/drawing/2010/main" val="0"/>
@@ -13068,7 +12778,7 @@
       <w:pPr>
         <w:rPr>
           <w:rStyle w:val="apple-converted-space"/>
-          <w:rFonts w:eastAsiaTheme="minorHAnsi" w:hint="eastAsia"/>
+          <w:rFonts w:eastAsiaTheme="minorHAnsi"/>
           <w:color w:val="000000"/>
         </w:rPr>
       </w:pPr>
@@ -13123,7 +12833,7 @@
                     </pic:cNvPicPr>
                   </pic:nvPicPr>
                   <pic:blipFill>
-                    <a:blip r:embed="rId66" cstate="print">
+                    <a:blip r:embed="rId67" cstate="print">
                       <a:extLst>
                         <a:ext uri="{28A0092B-C50C-407E-A947-70E740481C1C}">
                           <a14:useLocalDpi xmlns:a14="http://schemas.microsoft.com/office/drawing/2010/main" val="0"/>
@@ -13159,7 +12869,7 @@
       <w:pPr>
         <w:rPr>
           <w:rStyle w:val="apple-converted-space"/>
-          <w:rFonts w:eastAsiaTheme="minorHAnsi" w:hint="eastAsia"/>
+          <w:rFonts w:eastAsiaTheme="minorHAnsi"/>
           <w:color w:val="000000"/>
         </w:rPr>
       </w:pPr>
@@ -13197,7 +12907,7 @@
                     </pic:cNvPicPr>
                   </pic:nvPicPr>
                   <pic:blipFill>
-                    <a:blip r:embed="rId67" cstate="print">
+                    <a:blip r:embed="rId68" cstate="print">
                       <a:extLst>
                         <a:ext uri="{28A0092B-C50C-407E-A947-70E740481C1C}">
                           <a14:useLocalDpi xmlns:a14="http://schemas.microsoft.com/office/drawing/2010/main" val="0"/>
@@ -13278,7 +12988,7 @@
       <w:pPr>
         <w:rPr>
           <w:rStyle w:val="apple-converted-space"/>
-          <w:rFonts w:eastAsiaTheme="minorHAnsi" w:hint="eastAsia"/>
+          <w:rFonts w:eastAsiaTheme="minorHAnsi"/>
           <w:color w:val="000000"/>
         </w:rPr>
       </w:pPr>
@@ -13287,7 +12997,7 @@
       <w:pPr>
         <w:pStyle w:val="3"/>
       </w:pPr>
-      <w:bookmarkStart w:id="66" w:name="_Toc500688666"/>
+      <w:bookmarkStart w:id="66" w:name="_Toc500691274"/>
       <w:r>
         <w:rPr>
           <w:rFonts w:hint="eastAsia"/>
@@ -13328,11 +13038,6 @@
       <w:bookmarkEnd w:id="66"/>
     </w:p>
     <w:p>
-      <w:pPr>
-        <w:rPr>
-          <w:rFonts w:hint="eastAsia"/>
-        </w:rPr>
-      </w:pPr>
       <w:r>
         <w:rPr>
           <w:rFonts w:hint="eastAsia"/>
@@ -13368,7 +13073,7 @@
                     </pic:cNvPicPr>
                   </pic:nvPicPr>
                   <pic:blipFill>
-                    <a:blip r:embed="rId68" cstate="print">
+                    <a:blip r:embed="rId69" cstate="print">
                       <a:extLst>
                         <a:ext uri="{28A0092B-C50C-407E-A947-70E740481C1C}">
                           <a14:useLocalDpi xmlns:a14="http://schemas.microsoft.com/office/drawing/2010/main" val="0"/>
@@ -13427,13 +13132,7 @@
     <w:p/>
     <w:p/>
     <w:p/>
-    <w:p>
-      <w:pPr>
-        <w:rPr>
-          <w:rFonts w:hint="eastAsia"/>
-        </w:rPr>
-      </w:pPr>
-    </w:p>
+    <w:p/>
     <w:p>
       <w:pPr>
         <w:pStyle w:val="1"/>
@@ -13446,7 +13145,7 @@
           <w:szCs w:val="36"/>
         </w:rPr>
       </w:pPr>
-      <w:bookmarkStart w:id="67" w:name="_Toc500688667"/>
+      <w:bookmarkStart w:id="67" w:name="_Toc500691275"/>
       <w:r>
         <w:rPr>
           <w:szCs w:val="36"/>
@@ -13455,6 +13154,187 @@
         <w:t>Conclusion</w:t>
       </w:r>
       <w:bookmarkEnd w:id="67"/>
+    </w:p>
+    <w:p>
+      <w:r>
+        <w:rPr>
+          <w:rFonts w:hint="eastAsia"/>
+        </w:rPr>
+        <w:t>우리는 처음에 사물함 신청을 학교나 학생회에서 직접 구글 스프라이트 시트로 받는 것을 보고 왜 사물함 신청하는 웹 사이트는 없을까 라는 의문점에서 이 프로젝트를 진행하게 되었습니다.</w:t>
+      </w:r>
+    </w:p>
+    <w:p>
+      <w:r>
+        <w:rPr>
+          <w:rFonts w:hint="eastAsia"/>
+        </w:rPr>
+        <w:t xml:space="preserve">Intermediate Report를 쓸 때 웹 페이지를 기획하면서 쉽지 않을 것 같다고 깨닫고 </w:t>
+      </w:r>
+      <w:r>
+        <w:t>html</w:t>
+      </w:r>
+      <w:r>
+        <w:rPr>
+          <w:rFonts w:hint="eastAsia"/>
+        </w:rPr>
+        <w:t>, css</w:t>
+      </w:r>
+      <w:r>
+        <w:t xml:space="preserve"> </w:t>
+      </w:r>
+      <w:r>
+        <w:rPr>
+          <w:rFonts w:hint="eastAsia"/>
+        </w:rPr>
+        <w:t xml:space="preserve">그리고 </w:t>
+      </w:r>
+      <w:r>
+        <w:t>php</w:t>
+      </w:r>
+      <w:r>
+        <w:rPr>
+          <w:rFonts w:hint="eastAsia"/>
+        </w:rPr>
+        <w:t xml:space="preserve">를 공부하여 빠르게 </w:t>
+      </w:r>
+      <w:r>
+        <w:t>html</w:t>
+      </w:r>
+      <w:r>
+        <w:rPr>
+          <w:rFonts w:hint="eastAsia"/>
+        </w:rPr>
+        <w:t xml:space="preserve">과 </w:t>
+      </w:r>
+      <w:r>
+        <w:t xml:space="preserve">css </w:t>
+      </w:r>
+      <w:r>
+        <w:rPr>
+          <w:rFonts w:hint="eastAsia"/>
+        </w:rPr>
+        <w:t>작업을 마무리 하였습니다.</w:t>
+      </w:r>
+      <w:r>
+        <w:t xml:space="preserve"> </w:t>
+      </w:r>
+      <w:r>
+        <w:rPr>
+          <w:rFonts w:hint="eastAsia"/>
+        </w:rPr>
+        <w:t xml:space="preserve">하지만 역시나 </w:t>
+      </w:r>
+      <w:r>
+        <w:t>php</w:t>
+      </w:r>
+      <w:r>
+        <w:rPr>
+          <w:rFonts w:hint="eastAsia"/>
+        </w:rPr>
+        <w:t>를 처음 써보는 저희 팀은 서로 공부해나가며 서로 도와주었고 서로 발전해 나가면서 더 나은 방향의 프로그래밍을 할 수 있도록 도왔습니다.</w:t>
+      </w:r>
+      <w:r>
+        <w:t xml:space="preserve"> </w:t>
+      </w:r>
+      <w:r>
+        <w:rPr>
+          <w:rFonts w:hint="eastAsia"/>
+        </w:rPr>
+        <w:t xml:space="preserve">특히 </w:t>
+      </w:r>
+      <w:r>
+        <w:rPr>
+          <w:rFonts w:hint="eastAsia"/>
+        </w:rPr>
+        <w:t>수업시간에</w:t>
+      </w:r>
+      <w:r>
+        <w:t xml:space="preserve"> 배운 PHP를 이용하는 여러</w:t>
+      </w:r>
+      <w:r>
+        <w:rPr>
+          <w:rFonts w:hint="eastAsia"/>
+        </w:rPr>
+        <w:t xml:space="preserve"> </w:t>
+      </w:r>
+      <w:r>
+        <w:t>가지 방법을 익힐 수 있었</w:t>
+      </w:r>
+      <w:r>
+        <w:rPr>
+          <w:rFonts w:hint="eastAsia"/>
+        </w:rPr>
+        <w:t>습니</w:t>
+      </w:r>
+      <w:r>
+        <w:t xml:space="preserve">다. </w:t>
+      </w:r>
+      <w:r>
+        <w:t>PHP</w:t>
+      </w:r>
+      <w:r>
+        <w:rPr>
+          <w:rFonts w:hint="eastAsia"/>
+        </w:rPr>
+        <w:t>를 이</w:t>
+      </w:r>
+      <w:r>
+        <w:t xml:space="preserve">용한 데이터 전달의 방식($_GET / $_POST) 그리고, 해당 방식을 상황에 따라 언제 사용할 수 있는지에 대해서 </w:t>
+      </w:r>
+      <w:r>
+        <w:t>익</w:t>
+      </w:r>
+      <w:r>
+        <w:rPr>
+          <w:rFonts w:hint="eastAsia"/>
+        </w:rPr>
+        <w:t>힐 수 있었습니</w:t>
+      </w:r>
+      <w:r>
+        <w:t>다.</w:t>
+      </w:r>
+    </w:p>
+    <w:p>
+      <w:r>
+        <w:t xml:space="preserve"> mysql을 DB로 이용하였는데, mysql의 query의 사용법과, php의 변수를 query에 합쳐서 이용하는 방법들도 배울 수 있었다.</w:t>
+      </w:r>
+    </w:p>
+    <w:p>
+      <w:r>
+        <w:rPr>
+          <w:rFonts w:hint="eastAsia"/>
+        </w:rPr>
+        <w:t>결론적으로 아주 완성도 높은 페이지는 아니지만, 어느 정도 수준의 보안과 프로그래밍적 요소를 갖추게 되었고 어느 정도 수준의 완성도 높은 웹 페이지가 결과로 나오게 되었습니다</w:t>
+      </w:r>
+      <w:r>
+        <w:rPr>
+          <w:rFonts w:hint="eastAsia"/>
+        </w:rPr>
+        <w:t xml:space="preserve">. </w:t>
+      </w:r>
+      <w:r>
+        <w:rPr>
+          <w:rFonts w:hint="eastAsia"/>
+        </w:rPr>
+        <w:t>한 단계 한 단계 페이지들이 완성될 때 마다 저희는 보람을 느꼈고 좀 더 완성도 높게 만들고자 노력하였습니다.</w:t>
+      </w:r>
+    </w:p>
+    <w:p>
+      <w:r>
+        <w:rPr>
+          <w:rFonts w:hint="eastAsia"/>
+        </w:rPr>
+        <w:t>물론 더 완성도 높고 완벽하게 진행할 수 있겠지만 시간과 다른 학과 과제와 팀 프로젝트에 치여 더 많이 완성도를 높이지 못한 점은 아쉽습니다.</w:t>
+      </w:r>
+      <w:r>
+        <w:t xml:space="preserve"> </w:t>
+      </w:r>
+      <w:r>
+        <w:rPr>
+          <w:rFonts w:hint="eastAsia"/>
+        </w:rPr>
+        <w:t>따라서 저희는 이번 학기가 끝나고 방학 중에 따로 모여 더 완성도 있게 웹 페이지를 다시 보완하고자 합니다.</w:t>
+      </w:r>
     </w:p>
     <w:p/>
     <w:p/>
@@ -13478,23 +13358,9 @@
     <w:p/>
     <w:p/>
     <w:p/>
-    <w:p/>
-    <w:p/>
-    <w:p/>
-    <w:p/>
-    <w:p/>
-    <w:p/>
-    <w:p/>
-    <w:p/>
-    <w:p/>
-    <w:p/>
-    <w:p/>
-    <w:p/>
-    <w:p/>
-    <w:p/>
-    <w:p/>
-    <w:p>
-      <w:pPr>
+    <w:p>
+      <w:pPr>
+        <w:ind w:firstLine="0"/>
         <w:rPr>
           <w:rFonts w:hint="eastAsia"/>
         </w:rPr>
@@ -13512,7 +13378,7 @@
           <w:szCs w:val="36"/>
         </w:rPr>
       </w:pPr>
-      <w:bookmarkStart w:id="68" w:name="_Toc500688668"/>
+      <w:bookmarkStart w:id="68" w:name="_Toc500691276"/>
       <w:r>
         <w:rPr>
           <w:szCs w:val="36"/>
@@ -13521,6 +13387,50 @@
         <w:t>References</w:t>
       </w:r>
       <w:bookmarkEnd w:id="68"/>
+    </w:p>
+    <w:p>
+      <w:r>
+        <w:t>PHP</w:t>
+      </w:r>
+      <w:r>
+        <w:rPr>
+          <w:rFonts w:hint="eastAsia"/>
+        </w:rPr>
+        <w:t xml:space="preserve">에 관한 공부 </w:t>
+      </w:r>
+      <w:r>
+        <w:t xml:space="preserve">: </w:t>
+      </w:r>
+      <w:hyperlink r:id="rId70" w:history="1">
+        <w:r>
+          <w:rPr>
+            <w:rStyle w:val="ac"/>
+          </w:rPr>
+          <w:t>http://php.net/manual/kr/intro-whatis.php</w:t>
+        </w:r>
+      </w:hyperlink>
+    </w:p>
+    <w:p>
+      <w:r>
+        <w:t>HMTL, CSS, PHP, MYSQL</w:t>
+      </w:r>
+      <w:r>
+        <w:rPr>
+          <w:rFonts w:hint="eastAsia"/>
+        </w:rPr>
+        <w:t xml:space="preserve">에 관한 내용에 관한 공부 </w:t>
+      </w:r>
+      <w:r>
+        <w:t xml:space="preserve">: </w:t>
+      </w:r>
+      <w:hyperlink r:id="rId71" w:history="1">
+        <w:r>
+          <w:rPr>
+            <w:rStyle w:val="ac"/>
+          </w:rPr>
+          <w:t>https://opentutorials.org/course/1688</w:t>
+        </w:r>
+      </w:hyperlink>
     </w:p>
     <w:p>
       <w:pPr>
@@ -19314,7 +19224,7 @@
 </file>
 
 <file path=customXml/itemProps1.xml><?xml version="1.0" encoding="utf-8"?>
-<ds:datastoreItem xmlns:ds="http://schemas.openxmlformats.org/officeDocument/2006/customXml" ds:itemID="{51DB0D42-FCFB-4FCA-9D36-0ED65A7FE513}">
+<ds:datastoreItem xmlns:ds="http://schemas.openxmlformats.org/officeDocument/2006/customXml" ds:itemID="{51FD4920-B758-4607-9CEB-515C2257B5C1}">
   <ds:schemaRefs>
     <ds:schemaRef ds:uri="http://schemas.openxmlformats.org/officeDocument/2006/bibliography"/>
   </ds:schemaRefs>

</xml_diff>